<commit_message>
Add example code for encrypt/bond process after connection.
</commit_message>
<xml_diff>
--- a/labmanual/English/WBT101-04D-BLE-Central.docx
+++ b/labmanual/English/WBT101-04D-BLE-Central.docx
@@ -6817,7 +6817,19 @@
     </w:p>
     <w:p>
       <w:r>
-        <w:t xml:space="preserve">Once connected, the Client can initiate pairing (if the Peripheral doesn't do it). The function is </w:t>
+        <w:t xml:space="preserve">Once connected, the Client can initiate pairing (if </w:t>
+      </w:r>
+      <w:r>
+        <w:t xml:space="preserve">the devices </w:t>
+      </w:r>
+      <w:r>
+        <w:t>were</w:t>
+      </w:r>
+      <w:r>
+        <w:t xml:space="preserve"> not previously bonded</w:t>
+      </w:r>
+      <w:r>
+        <w:t xml:space="preserve">). The function is </w:t>
       </w:r>
       <w:proofErr w:type="spellStart"/>
       <w:r>
@@ -7217,21 +7229,24 @@
         <w:t xml:space="preserve"> (e.g. </w:t>
       </w:r>
       <w:r>
-        <w:t>LEGATTDB_PERM_AUTH_READABLE</w:t>
-      </w:r>
-      <w:r>
-        <w:t xml:space="preserve"> or </w:t>
-      </w:r>
-      <w:r>
-        <w:t>LEGATTDB_PERM_AUTH_WRITABLE</w:t>
-      </w:r>
-      <w:r>
-        <w:t>).</w:t>
-      </w:r>
-    </w:p>
-    <w:p>
-      <w:r>
-        <w:t xml:space="preserve">If you save bonding information on both the Peripheral and </w:t>
+        <w:t>LEGATTDB_PERM_AUTH_READABLE or LEGATTDB_PERM_AUTH_WRITABLE).</w:t>
+      </w:r>
+    </w:p>
+    <w:p>
+      <w:r>
+        <w:t xml:space="preserve">If you </w:t>
+      </w:r>
+      <w:r>
+        <w:t xml:space="preserve">previously </w:t>
+      </w:r>
+      <w:r>
+        <w:t>save</w:t>
+      </w:r>
+      <w:r>
+        <w:t>d</w:t>
+      </w:r>
+      <w:r>
+        <w:t xml:space="preserve"> bonding information on both the Peripheral and </w:t>
       </w:r>
       <w:r>
         <w:t>Client, then</w:t>
@@ -7465,10 +7480,7 @@
         <w:t>or BT_TRANSPORT_LE</w:t>
       </w:r>
       <w:r>
-        <w:t xml:space="preserve"> (for BLE).</w:t>
-      </w:r>
-      <w:r>
-        <w:t xml:space="preserve"> The last argument is a pointer to an enumeration of type </w:t>
+        <w:t xml:space="preserve"> (for BLE). The last argument is a pointer to an enumeration of type </w:t>
       </w:r>
       <w:proofErr w:type="spellStart"/>
       <w:r>
@@ -7918,34 +7930,2143 @@
     </w:p>
     <w:p>
       <w:r>
-        <w:t xml:space="preserve">When you want to disconnect, just call </w:t>
-      </w:r>
-      <w:proofErr w:type="spellStart"/>
-      <w:r>
-        <w:t>wiced_bt_gatt_</w:t>
-      </w:r>
-      <w:r>
-        <w:t>dis</w:t>
-      </w:r>
-      <w:r>
-        <w:t>connect</w:t>
-      </w:r>
-      <w:proofErr w:type="spellEnd"/>
-      <w:r>
-        <w:t xml:space="preserve"> with the connection ID as a parameter. Note that the connect function has "le" in the name but the disconnection function does not!</w:t>
-      </w:r>
-    </w:p>
-    <w:p>
-      <w:pPr>
-        <w:rPr>
-          <w:rFonts w:eastAsia="Times New Roman"/>
+        <w:t>To summarize, the Client would typically do something like this</w:t>
+      </w:r>
+      <w:r>
+        <w:t xml:space="preserve"> after making a connection</w:t>
+      </w:r>
+      <w:r>
+        <w:t>:</w:t>
+      </w:r>
+    </w:p>
+    <w:p>
+      <w:pPr>
+        <w:autoSpaceDE w:val="0"/>
+        <w:autoSpaceDN w:val="0"/>
+        <w:adjustRightInd w:val="0"/>
+        <w:spacing w:after="0" w:line="240" w:lineRule="auto"/>
+        <w:ind w:left="720"/>
+        <w:rPr>
+          <w:rFonts w:ascii="Courier New" w:hAnsi="Courier New" w:cs="Courier New"/>
+          <w:color w:val="000000"/>
+          <w:sz w:val="16"/>
+          <w:szCs w:val="20"/>
+        </w:rPr>
+      </w:pPr>
+      <w:proofErr w:type="spellStart"/>
+      <w:r>
+        <w:rPr>
+          <w:rFonts w:ascii="Courier New" w:hAnsi="Courier New" w:cs="Courier New"/>
+          <w:color w:val="005032"/>
+          <w:sz w:val="16"/>
+          <w:szCs w:val="20"/>
+        </w:rPr>
+        <w:t>wiced_bt_device_link_keys_t</w:t>
+      </w:r>
+      <w:proofErr w:type="spellEnd"/>
+      <w:r>
+        <w:rPr>
+          <w:rFonts w:ascii="Courier New" w:hAnsi="Courier New" w:cs="Courier New"/>
+          <w:color w:val="000000"/>
+          <w:sz w:val="16"/>
+          <w:szCs w:val="20"/>
+        </w:rPr>
+        <w:t xml:space="preserve"> </w:t>
+      </w:r>
+      <w:proofErr w:type="spellStart"/>
+      <w:r>
+        <w:rPr>
+          <w:rFonts w:ascii="Courier New" w:hAnsi="Courier New" w:cs="Courier New"/>
+          <w:color w:val="000000"/>
+          <w:sz w:val="16"/>
+          <w:szCs w:val="20"/>
+          <w:u w:val="single"/>
+        </w:rPr>
+        <w:t>temp_keys</w:t>
+      </w:r>
+      <w:proofErr w:type="spellEnd"/>
+      <w:r>
+        <w:rPr>
+          <w:rFonts w:ascii="Courier New" w:hAnsi="Courier New" w:cs="Courier New"/>
+          <w:color w:val="000000"/>
+          <w:sz w:val="16"/>
+          <w:szCs w:val="20"/>
+        </w:rPr>
+        <w:t>;</w:t>
+      </w:r>
+    </w:p>
+    <w:p>
+      <w:pPr>
+        <w:autoSpaceDE w:val="0"/>
+        <w:autoSpaceDN w:val="0"/>
+        <w:adjustRightInd w:val="0"/>
+        <w:spacing w:after="0" w:line="240" w:lineRule="auto"/>
+        <w:ind w:left="720"/>
+        <w:rPr>
+          <w:rFonts w:ascii="Courier New" w:hAnsi="Courier New" w:cs="Courier New"/>
+          <w:sz w:val="16"/>
+          <w:szCs w:val="20"/>
+        </w:rPr>
+      </w:pPr>
+      <w:bookmarkStart w:id="3" w:name="_GoBack"/>
+      <w:bookmarkEnd w:id="3"/>
+      <w:proofErr w:type="spellStart"/>
+      <w:r>
+        <w:rPr>
+          <w:rFonts w:ascii="Courier New" w:hAnsi="Courier New" w:cs="Courier New"/>
+          <w:color w:val="000000"/>
+          <w:sz w:val="16"/>
+          <w:szCs w:val="20"/>
+          <w:u w:val="single"/>
+        </w:rPr>
+        <w:t>wiced_bt_ble_sec_action_type_t</w:t>
+      </w:r>
+      <w:proofErr w:type="spellEnd"/>
+      <w:r>
+        <w:rPr>
+          <w:rFonts w:ascii="Courier New" w:hAnsi="Courier New" w:cs="Courier New"/>
+          <w:color w:val="000000"/>
+          <w:sz w:val="16"/>
+          <w:szCs w:val="20"/>
+        </w:rPr>
+        <w:t xml:space="preserve">  </w:t>
+      </w:r>
+      <w:proofErr w:type="spellStart"/>
+      <w:r>
+        <w:rPr>
+          <w:rFonts w:ascii="Courier New" w:hAnsi="Courier New" w:cs="Courier New"/>
+          <w:color w:val="000000"/>
+          <w:sz w:val="16"/>
+          <w:szCs w:val="20"/>
+        </w:rPr>
+        <w:t>encryption_type</w:t>
+      </w:r>
+      <w:proofErr w:type="spellEnd"/>
+      <w:r>
+        <w:rPr>
+          <w:rFonts w:ascii="Courier New" w:hAnsi="Courier New" w:cs="Courier New"/>
+          <w:color w:val="000000"/>
+          <w:sz w:val="16"/>
+          <w:szCs w:val="20"/>
+        </w:rPr>
+        <w:t xml:space="preserve"> = </w:t>
+      </w:r>
+      <w:r>
+        <w:rPr>
+          <w:rFonts w:ascii="Courier New" w:hAnsi="Courier New" w:cs="Courier New"/>
+          <w:i/>
+          <w:iCs/>
+          <w:color w:val="0000C0"/>
+          <w:sz w:val="16"/>
+          <w:szCs w:val="20"/>
+        </w:rPr>
+        <w:t>BTM_BLE_SEC_ENCRYPT</w:t>
+      </w:r>
+      <w:r>
+        <w:rPr>
+          <w:rFonts w:ascii="Courier New" w:hAnsi="Courier New" w:cs="Courier New"/>
+          <w:color w:val="000000"/>
+          <w:sz w:val="16"/>
+          <w:szCs w:val="20"/>
+        </w:rPr>
+        <w:t>;</w:t>
+      </w:r>
+    </w:p>
+    <w:p>
+      <w:pPr>
+        <w:autoSpaceDE w:val="0"/>
+        <w:autoSpaceDN w:val="0"/>
+        <w:adjustRightInd w:val="0"/>
+        <w:spacing w:after="0" w:line="240" w:lineRule="auto"/>
+        <w:ind w:left="720"/>
+        <w:rPr>
+          <w:rFonts w:ascii="Courier New" w:hAnsi="Courier New" w:cs="Courier New"/>
           <w:b/>
           <w:bCs/>
-          <w:color w:val="1F4E79" w:themeColor="accent1" w:themeShade="80"/>
-          <w:sz w:val="28"/>
-          <w:szCs w:val="28"/>
-        </w:rPr>
-      </w:pPr>
+          <w:color w:val="7F0055"/>
+          <w:sz w:val="12"/>
+          <w:szCs w:val="20"/>
+        </w:rPr>
+      </w:pPr>
+    </w:p>
+    <w:p>
+      <w:pPr>
+        <w:autoSpaceDE w:val="0"/>
+        <w:autoSpaceDN w:val="0"/>
+        <w:adjustRightInd w:val="0"/>
+        <w:spacing w:after="0" w:line="240" w:lineRule="auto"/>
+        <w:ind w:left="720"/>
+        <w:rPr>
+          <w:rFonts w:ascii="Courier New" w:hAnsi="Courier New" w:cs="Courier New"/>
+          <w:color w:val="000000"/>
+          <w:sz w:val="16"/>
+          <w:szCs w:val="20"/>
+        </w:rPr>
+      </w:pPr>
+      <w:r>
+        <w:rPr>
+          <w:rFonts w:ascii="Courier New" w:hAnsi="Courier New" w:cs="Courier New"/>
+          <w:b/>
+          <w:bCs/>
+          <w:color w:val="7F0055"/>
+          <w:sz w:val="16"/>
+          <w:szCs w:val="20"/>
+        </w:rPr>
+        <w:t>for</w:t>
+      </w:r>
+      <w:r>
+        <w:rPr>
+          <w:rFonts w:ascii="Courier New" w:hAnsi="Courier New" w:cs="Courier New"/>
+          <w:color w:val="000000"/>
+          <w:sz w:val="16"/>
+          <w:szCs w:val="20"/>
+        </w:rPr>
+        <w:t xml:space="preserve"> </w:t>
+      </w:r>
+      <w:proofErr w:type="gramStart"/>
+      <w:r>
+        <w:rPr>
+          <w:rFonts w:ascii="Courier New" w:hAnsi="Courier New" w:cs="Courier New"/>
+          <w:color w:val="000000"/>
+          <w:sz w:val="16"/>
+          <w:szCs w:val="20"/>
+        </w:rPr>
+        <w:t xml:space="preserve">( </w:t>
+      </w:r>
+      <w:proofErr w:type="spellStart"/>
+      <w:r>
+        <w:rPr>
+          <w:rFonts w:ascii="Courier New" w:hAnsi="Courier New" w:cs="Courier New"/>
+          <w:color w:val="000000"/>
+          <w:sz w:val="16"/>
+          <w:szCs w:val="20"/>
+        </w:rPr>
+        <w:t>i</w:t>
+      </w:r>
+      <w:proofErr w:type="spellEnd"/>
+      <w:proofErr w:type="gramEnd"/>
+      <w:r>
+        <w:rPr>
+          <w:rFonts w:ascii="Courier New" w:hAnsi="Courier New" w:cs="Courier New"/>
+          <w:color w:val="000000"/>
+          <w:sz w:val="16"/>
+          <w:szCs w:val="20"/>
+        </w:rPr>
+        <w:t xml:space="preserve"> = </w:t>
+      </w:r>
+      <w:r>
+        <w:rPr>
+          <w:rFonts w:ascii="Courier New" w:hAnsi="Courier New" w:cs="Courier New"/>
+          <w:i/>
+          <w:iCs/>
+          <w:color w:val="0000C0"/>
+          <w:sz w:val="16"/>
+          <w:szCs w:val="20"/>
+        </w:rPr>
+        <w:t>WICED_NVRAM_VSID_START</w:t>
+      </w:r>
+      <w:r>
+        <w:rPr>
+          <w:rFonts w:ascii="Courier New" w:hAnsi="Courier New" w:cs="Courier New"/>
+          <w:color w:val="000000"/>
+          <w:sz w:val="16"/>
+          <w:szCs w:val="20"/>
+        </w:rPr>
+        <w:t xml:space="preserve">; </w:t>
+      </w:r>
+      <w:proofErr w:type="spellStart"/>
+      <w:r>
+        <w:rPr>
+          <w:rFonts w:ascii="Courier New" w:hAnsi="Courier New" w:cs="Courier New"/>
+          <w:color w:val="000000"/>
+          <w:sz w:val="16"/>
+          <w:szCs w:val="20"/>
+        </w:rPr>
+        <w:t>i</w:t>
+      </w:r>
+      <w:proofErr w:type="spellEnd"/>
+      <w:r>
+        <w:rPr>
+          <w:rFonts w:ascii="Courier New" w:hAnsi="Courier New" w:cs="Courier New"/>
+          <w:color w:val="000000"/>
+          <w:sz w:val="16"/>
+          <w:szCs w:val="20"/>
+        </w:rPr>
+        <w:t xml:space="preserve"> &lt; </w:t>
+      </w:r>
+      <w:r>
+        <w:rPr>
+          <w:rFonts w:ascii="Courier New" w:hAnsi="Courier New" w:cs="Courier New"/>
+          <w:i/>
+          <w:iCs/>
+          <w:color w:val="0000C0"/>
+          <w:sz w:val="16"/>
+          <w:szCs w:val="20"/>
+        </w:rPr>
+        <w:t>WICED_NVRAM_VSID_END</w:t>
+      </w:r>
+      <w:r>
+        <w:rPr>
+          <w:rFonts w:ascii="Courier New" w:hAnsi="Courier New" w:cs="Courier New"/>
+          <w:color w:val="000000"/>
+          <w:sz w:val="16"/>
+          <w:szCs w:val="20"/>
+        </w:rPr>
+        <w:t xml:space="preserve">; </w:t>
+      </w:r>
+      <w:proofErr w:type="spellStart"/>
+      <w:r>
+        <w:rPr>
+          <w:rFonts w:ascii="Courier New" w:hAnsi="Courier New" w:cs="Courier New"/>
+          <w:color w:val="000000"/>
+          <w:sz w:val="16"/>
+          <w:szCs w:val="20"/>
+        </w:rPr>
+        <w:t>i</w:t>
+      </w:r>
+      <w:proofErr w:type="spellEnd"/>
+      <w:r>
+        <w:rPr>
+          <w:rFonts w:ascii="Courier New" w:hAnsi="Courier New" w:cs="Courier New"/>
+          <w:color w:val="000000"/>
+          <w:sz w:val="16"/>
+          <w:szCs w:val="20"/>
+        </w:rPr>
+        <w:t>++ )</w:t>
+      </w:r>
+      <w:r>
+        <w:rPr>
+          <w:rFonts w:ascii="Courier New" w:hAnsi="Courier New" w:cs="Courier New"/>
+          <w:color w:val="000000"/>
+          <w:sz w:val="16"/>
+          <w:szCs w:val="20"/>
+        </w:rPr>
+        <w:t xml:space="preserve"> </w:t>
+      </w:r>
+      <w:r>
+        <w:rPr>
+          <w:rFonts w:ascii="Courier New" w:hAnsi="Courier New" w:cs="Courier New"/>
+          <w:color w:val="3F7F5F"/>
+          <w:sz w:val="16"/>
+          <w:szCs w:val="20"/>
+        </w:rPr>
+        <w:t>//Search NVRAM for</w:t>
+      </w:r>
+      <w:r>
+        <w:rPr>
+          <w:rFonts w:ascii="Courier New" w:hAnsi="Courier New" w:cs="Courier New"/>
+          <w:color w:val="3F7F5F"/>
+          <w:sz w:val="16"/>
+          <w:szCs w:val="20"/>
+        </w:rPr>
+        <w:t xml:space="preserve"> </w:t>
+      </w:r>
+      <w:r>
+        <w:rPr>
+          <w:rFonts w:ascii="Courier New" w:hAnsi="Courier New" w:cs="Courier New"/>
+          <w:color w:val="3F7F5F"/>
+          <w:sz w:val="16"/>
+          <w:szCs w:val="20"/>
+        </w:rPr>
+        <w:t>keys</w:t>
+      </w:r>
+      <w:r>
+        <w:rPr>
+          <w:rFonts w:ascii="Courier New" w:hAnsi="Courier New" w:cs="Courier New"/>
+          <w:color w:val="000000"/>
+          <w:sz w:val="16"/>
+          <w:szCs w:val="20"/>
+        </w:rPr>
+        <w:t xml:space="preserve"> </w:t>
+      </w:r>
+    </w:p>
+    <w:p>
+      <w:pPr>
+        <w:autoSpaceDE w:val="0"/>
+        <w:autoSpaceDN w:val="0"/>
+        <w:adjustRightInd w:val="0"/>
+        <w:spacing w:after="0" w:line="240" w:lineRule="auto"/>
+        <w:ind w:left="720"/>
+        <w:rPr>
+          <w:rFonts w:ascii="Courier New" w:hAnsi="Courier New" w:cs="Courier New"/>
+          <w:color w:val="000000"/>
+          <w:sz w:val="16"/>
+          <w:szCs w:val="20"/>
+        </w:rPr>
+      </w:pPr>
+      <w:r>
+        <w:rPr>
+          <w:rFonts w:ascii="Courier New" w:hAnsi="Courier New" w:cs="Courier New"/>
+          <w:color w:val="000000"/>
+          <w:sz w:val="16"/>
+          <w:szCs w:val="20"/>
+        </w:rPr>
+        <w:t>{</w:t>
+      </w:r>
+      <w:r>
+        <w:rPr>
+          <w:rFonts w:ascii="Courier New" w:hAnsi="Courier New" w:cs="Courier New"/>
+          <w:color w:val="000000"/>
+          <w:sz w:val="16"/>
+          <w:szCs w:val="20"/>
+        </w:rPr>
+        <w:t xml:space="preserve">     </w:t>
+      </w:r>
+    </w:p>
+    <w:p>
+      <w:pPr>
+        <w:autoSpaceDE w:val="0"/>
+        <w:autoSpaceDN w:val="0"/>
+        <w:adjustRightInd w:val="0"/>
+        <w:spacing w:after="0" w:line="240" w:lineRule="auto"/>
+        <w:ind w:left="720"/>
+        <w:rPr>
+          <w:rFonts w:ascii="Courier New" w:hAnsi="Courier New" w:cs="Courier New"/>
+          <w:color w:val="3F7F5F"/>
+          <w:sz w:val="16"/>
+          <w:szCs w:val="20"/>
+        </w:rPr>
+      </w:pPr>
+      <w:r>
+        <w:rPr>
+          <w:rFonts w:ascii="Courier New" w:hAnsi="Courier New" w:cs="Courier New"/>
+          <w:color w:val="000000"/>
+          <w:sz w:val="16"/>
+          <w:szCs w:val="20"/>
+        </w:rPr>
+        <w:t xml:space="preserve">    </w:t>
+      </w:r>
+      <w:proofErr w:type="spellStart"/>
+      <w:r>
+        <w:rPr>
+          <w:rFonts w:ascii="Courier New" w:hAnsi="Courier New" w:cs="Courier New"/>
+          <w:color w:val="000000"/>
+          <w:sz w:val="16"/>
+          <w:szCs w:val="20"/>
+        </w:rPr>
+        <w:t>bytes_read</w:t>
+      </w:r>
+      <w:proofErr w:type="spellEnd"/>
+      <w:r>
+        <w:rPr>
+          <w:rFonts w:ascii="Courier New" w:hAnsi="Courier New" w:cs="Courier New"/>
+          <w:color w:val="000000"/>
+          <w:sz w:val="16"/>
+          <w:szCs w:val="20"/>
+        </w:rPr>
+        <w:t xml:space="preserve"> = </w:t>
+      </w:r>
+      <w:proofErr w:type="spellStart"/>
+      <w:r>
+        <w:rPr>
+          <w:rFonts w:ascii="Courier New" w:hAnsi="Courier New" w:cs="Courier New"/>
+          <w:color w:val="000000"/>
+          <w:sz w:val="16"/>
+          <w:szCs w:val="20"/>
+          <w:u w:val="single"/>
+        </w:rPr>
+        <w:t>wiced_hal_read_</w:t>
+      </w:r>
+      <w:proofErr w:type="gramStart"/>
+      <w:r>
+        <w:rPr>
+          <w:rFonts w:ascii="Courier New" w:hAnsi="Courier New" w:cs="Courier New"/>
+          <w:color w:val="000000"/>
+          <w:sz w:val="16"/>
+          <w:szCs w:val="20"/>
+          <w:u w:val="single"/>
+        </w:rPr>
+        <w:t>nvram</w:t>
+      </w:r>
+      <w:proofErr w:type="spellEnd"/>
+      <w:r>
+        <w:rPr>
+          <w:rFonts w:ascii="Courier New" w:hAnsi="Courier New" w:cs="Courier New"/>
+          <w:color w:val="000000"/>
+          <w:sz w:val="16"/>
+          <w:szCs w:val="20"/>
+        </w:rPr>
+        <w:t xml:space="preserve">( </w:t>
+      </w:r>
+      <w:proofErr w:type="spellStart"/>
+      <w:r>
+        <w:rPr>
+          <w:rFonts w:ascii="Courier New" w:hAnsi="Courier New" w:cs="Courier New"/>
+          <w:color w:val="000000"/>
+          <w:sz w:val="16"/>
+          <w:szCs w:val="20"/>
+        </w:rPr>
+        <w:t>i</w:t>
+      </w:r>
+      <w:proofErr w:type="spellEnd"/>
+      <w:proofErr w:type="gramEnd"/>
+      <w:r>
+        <w:rPr>
+          <w:rFonts w:ascii="Courier New" w:hAnsi="Courier New" w:cs="Courier New"/>
+          <w:color w:val="000000"/>
+          <w:sz w:val="16"/>
+          <w:szCs w:val="20"/>
+        </w:rPr>
+        <w:t xml:space="preserve">, </w:t>
+      </w:r>
+      <w:proofErr w:type="spellStart"/>
+      <w:r>
+        <w:rPr>
+          <w:rFonts w:ascii="Courier New" w:hAnsi="Courier New" w:cs="Courier New"/>
+          <w:b/>
+          <w:bCs/>
+          <w:color w:val="7F0055"/>
+          <w:sz w:val="16"/>
+          <w:szCs w:val="20"/>
+        </w:rPr>
+        <w:t>sizeof</w:t>
+      </w:r>
+      <w:proofErr w:type="spellEnd"/>
+      <w:r>
+        <w:rPr>
+          <w:rFonts w:ascii="Courier New" w:hAnsi="Courier New" w:cs="Courier New"/>
+          <w:color w:val="000000"/>
+          <w:sz w:val="16"/>
+          <w:szCs w:val="20"/>
+        </w:rPr>
+        <w:t xml:space="preserve">( </w:t>
+      </w:r>
+      <w:proofErr w:type="spellStart"/>
+      <w:r>
+        <w:rPr>
+          <w:rFonts w:ascii="Courier New" w:hAnsi="Courier New" w:cs="Courier New"/>
+          <w:color w:val="000000"/>
+          <w:sz w:val="16"/>
+          <w:szCs w:val="20"/>
+        </w:rPr>
+        <w:t>temp_keys</w:t>
+      </w:r>
+      <w:proofErr w:type="spellEnd"/>
+      <w:r>
+        <w:rPr>
+          <w:rFonts w:ascii="Courier New" w:hAnsi="Courier New" w:cs="Courier New"/>
+          <w:color w:val="000000"/>
+          <w:sz w:val="16"/>
+          <w:szCs w:val="20"/>
+        </w:rPr>
+        <w:t xml:space="preserve"> ),</w:t>
+      </w:r>
+      <w:r>
+        <w:rPr>
+          <w:rFonts w:ascii="Courier New" w:hAnsi="Courier New" w:cs="Courier New"/>
+          <w:color w:val="000000"/>
+          <w:sz w:val="16"/>
+          <w:szCs w:val="20"/>
+        </w:rPr>
+        <w:t xml:space="preserve"> </w:t>
+      </w:r>
+      <w:r>
+        <w:rPr>
+          <w:rFonts w:ascii="Courier New" w:hAnsi="Courier New" w:cs="Courier New"/>
+          <w:color w:val="3F7F5F"/>
+          <w:sz w:val="16"/>
+          <w:szCs w:val="20"/>
+        </w:rPr>
+        <w:t>/</w:t>
+      </w:r>
+      <w:r>
+        <w:rPr>
+          <w:rFonts w:ascii="Courier New" w:hAnsi="Courier New" w:cs="Courier New"/>
+          <w:color w:val="3F7F5F"/>
+          <w:sz w:val="16"/>
+          <w:szCs w:val="20"/>
+        </w:rPr>
+        <w:t>/</w:t>
+      </w:r>
+      <w:r>
+        <w:rPr>
+          <w:rFonts w:ascii="Courier New" w:hAnsi="Courier New" w:cs="Courier New"/>
+          <w:color w:val="3F7F5F"/>
+          <w:sz w:val="16"/>
+          <w:szCs w:val="20"/>
+        </w:rPr>
+        <w:t xml:space="preserve">Attempt to read </w:t>
+      </w:r>
+      <w:r>
+        <w:rPr>
+          <w:rFonts w:ascii="Courier New" w:hAnsi="Courier New" w:cs="Courier New"/>
+          <w:color w:val="3F7F5F"/>
+          <w:sz w:val="16"/>
+          <w:szCs w:val="20"/>
+        </w:rPr>
+        <w:t>NVRAM</w:t>
+      </w:r>
+    </w:p>
+    <w:p>
+      <w:pPr>
+        <w:autoSpaceDE w:val="0"/>
+        <w:autoSpaceDN w:val="0"/>
+        <w:adjustRightInd w:val="0"/>
+        <w:spacing w:after="0" w:line="240" w:lineRule="auto"/>
+        <w:ind w:left="720" w:firstLine="720"/>
+        <w:rPr>
+          <w:rFonts w:ascii="Courier New" w:hAnsi="Courier New" w:cs="Courier New"/>
+          <w:sz w:val="16"/>
+          <w:szCs w:val="20"/>
+        </w:rPr>
+      </w:pPr>
+      <w:r>
+        <w:rPr>
+          <w:rFonts w:ascii="Courier New" w:hAnsi="Courier New" w:cs="Courier New"/>
+          <w:color w:val="000000"/>
+          <w:sz w:val="16"/>
+          <w:szCs w:val="20"/>
+        </w:rPr>
+        <w:t xml:space="preserve">                              </w:t>
+      </w:r>
+      <w:r>
+        <w:rPr>
+          <w:rFonts w:ascii="Courier New" w:hAnsi="Courier New" w:cs="Courier New"/>
+          <w:color w:val="000000"/>
+          <w:sz w:val="16"/>
+          <w:szCs w:val="20"/>
+        </w:rPr>
+        <w:t xml:space="preserve"> </w:t>
+      </w:r>
+      <w:r>
+        <w:rPr>
+          <w:rFonts w:ascii="Courier New" w:hAnsi="Courier New" w:cs="Courier New"/>
+          <w:color w:val="000000"/>
+          <w:sz w:val="16"/>
+          <w:szCs w:val="20"/>
+        </w:rPr>
+        <w:t>(</w:t>
+      </w:r>
+      <w:r>
+        <w:rPr>
+          <w:rFonts w:ascii="Courier New" w:hAnsi="Courier New" w:cs="Courier New"/>
+          <w:color w:val="005032"/>
+          <w:sz w:val="16"/>
+          <w:szCs w:val="20"/>
+        </w:rPr>
+        <w:t>uint8_t</w:t>
+      </w:r>
+      <w:r>
+        <w:rPr>
+          <w:rFonts w:ascii="Courier New" w:hAnsi="Courier New" w:cs="Courier New"/>
+          <w:color w:val="000000"/>
+          <w:sz w:val="16"/>
+          <w:szCs w:val="20"/>
+        </w:rPr>
+        <w:t xml:space="preserve"> </w:t>
+      </w:r>
+      <w:proofErr w:type="gramStart"/>
+      <w:r>
+        <w:rPr>
+          <w:rFonts w:ascii="Courier New" w:hAnsi="Courier New" w:cs="Courier New"/>
+          <w:color w:val="000000"/>
+          <w:sz w:val="16"/>
+          <w:szCs w:val="20"/>
+        </w:rPr>
+        <w:t>*)&amp;</w:t>
+      </w:r>
+      <w:proofErr w:type="spellStart"/>
+      <w:proofErr w:type="gramEnd"/>
+      <w:r>
+        <w:rPr>
+          <w:rFonts w:ascii="Courier New" w:hAnsi="Courier New" w:cs="Courier New"/>
+          <w:color w:val="000000"/>
+          <w:sz w:val="16"/>
+          <w:szCs w:val="20"/>
+        </w:rPr>
+        <w:t>temp_keys</w:t>
+      </w:r>
+      <w:proofErr w:type="spellEnd"/>
+      <w:r>
+        <w:rPr>
+          <w:rFonts w:ascii="Courier New" w:hAnsi="Courier New" w:cs="Courier New"/>
+          <w:color w:val="000000"/>
+          <w:sz w:val="16"/>
+          <w:szCs w:val="20"/>
+        </w:rPr>
+        <w:t>, &amp;result );</w:t>
+      </w:r>
+    </w:p>
+    <w:p>
+      <w:pPr>
+        <w:autoSpaceDE w:val="0"/>
+        <w:autoSpaceDN w:val="0"/>
+        <w:adjustRightInd w:val="0"/>
+        <w:spacing w:after="0" w:line="240" w:lineRule="auto"/>
+        <w:ind w:left="720"/>
+        <w:rPr>
+          <w:rFonts w:ascii="Courier New" w:hAnsi="Courier New" w:cs="Courier New"/>
+          <w:sz w:val="16"/>
+          <w:szCs w:val="20"/>
+        </w:rPr>
+      </w:pPr>
+      <w:r>
+        <w:rPr>
+          <w:rFonts w:ascii="Courier New" w:hAnsi="Courier New" w:cs="Courier New"/>
+          <w:b/>
+          <w:bCs/>
+          <w:color w:val="7F0055"/>
+          <w:sz w:val="16"/>
+          <w:szCs w:val="20"/>
+        </w:rPr>
+        <w:t xml:space="preserve">    </w:t>
+      </w:r>
+      <w:r>
+        <w:rPr>
+          <w:rFonts w:ascii="Courier New" w:hAnsi="Courier New" w:cs="Courier New"/>
+          <w:b/>
+          <w:bCs/>
+          <w:color w:val="7F0055"/>
+          <w:sz w:val="16"/>
+          <w:szCs w:val="20"/>
+        </w:rPr>
+        <w:t>if</w:t>
+      </w:r>
+      <w:r>
+        <w:rPr>
+          <w:rFonts w:ascii="Courier New" w:hAnsi="Courier New" w:cs="Courier New"/>
+          <w:color w:val="000000"/>
+          <w:sz w:val="16"/>
+          <w:szCs w:val="20"/>
+        </w:rPr>
+        <w:t xml:space="preserve"> </w:t>
+      </w:r>
+      <w:proofErr w:type="gramStart"/>
+      <w:r>
+        <w:rPr>
+          <w:rFonts w:ascii="Courier New" w:hAnsi="Courier New" w:cs="Courier New"/>
+          <w:color w:val="000000"/>
+          <w:sz w:val="16"/>
+          <w:szCs w:val="20"/>
+        </w:rPr>
+        <w:t>( result</w:t>
+      </w:r>
+      <w:proofErr w:type="gramEnd"/>
+      <w:r>
+        <w:rPr>
+          <w:rFonts w:ascii="Courier New" w:hAnsi="Courier New" w:cs="Courier New"/>
+          <w:color w:val="000000"/>
+          <w:sz w:val="16"/>
+          <w:szCs w:val="20"/>
+        </w:rPr>
+        <w:t xml:space="preserve"> == </w:t>
+      </w:r>
+      <w:r>
+        <w:rPr>
+          <w:rFonts w:ascii="Courier New" w:hAnsi="Courier New" w:cs="Courier New"/>
+          <w:i/>
+          <w:iCs/>
+          <w:color w:val="0000C0"/>
+          <w:sz w:val="16"/>
+          <w:szCs w:val="20"/>
+        </w:rPr>
+        <w:t>WICED_SUCCESS</w:t>
+      </w:r>
+      <w:r>
+        <w:rPr>
+          <w:rFonts w:ascii="Courier New" w:hAnsi="Courier New" w:cs="Courier New"/>
+          <w:color w:val="000000"/>
+          <w:sz w:val="16"/>
+          <w:szCs w:val="20"/>
+        </w:rPr>
+        <w:t xml:space="preserve"> )</w:t>
+      </w:r>
+      <w:r>
+        <w:rPr>
+          <w:rFonts w:ascii="Courier New" w:hAnsi="Courier New" w:cs="Courier New"/>
+          <w:color w:val="000000"/>
+          <w:sz w:val="16"/>
+          <w:szCs w:val="20"/>
+        </w:rPr>
+        <w:t xml:space="preserve"> </w:t>
+      </w:r>
+      <w:r>
+        <w:rPr>
+          <w:rFonts w:ascii="Courier New" w:hAnsi="Courier New" w:cs="Courier New"/>
+          <w:color w:val="3F7F5F"/>
+          <w:sz w:val="16"/>
+          <w:szCs w:val="20"/>
+        </w:rPr>
+        <w:t>/</w:t>
+      </w:r>
+      <w:r>
+        <w:rPr>
+          <w:rFonts w:ascii="Courier New" w:hAnsi="Courier New" w:cs="Courier New"/>
+          <w:color w:val="3F7F5F"/>
+          <w:sz w:val="16"/>
+          <w:szCs w:val="20"/>
+        </w:rPr>
+        <w:t>/</w:t>
+      </w:r>
+      <w:r>
+        <w:rPr>
+          <w:rFonts w:ascii="Courier New" w:hAnsi="Courier New" w:cs="Courier New"/>
+          <w:color w:val="3F7F5F"/>
+          <w:sz w:val="16"/>
+          <w:szCs w:val="20"/>
+        </w:rPr>
+        <w:t xml:space="preserve"> NVRAM </w:t>
+      </w:r>
+      <w:r>
+        <w:rPr>
+          <w:rFonts w:ascii="Courier New" w:hAnsi="Courier New" w:cs="Courier New"/>
+          <w:color w:val="3F7F5F"/>
+          <w:sz w:val="16"/>
+          <w:szCs w:val="20"/>
+        </w:rPr>
+        <w:t>had something at this location</w:t>
+      </w:r>
+    </w:p>
+    <w:p>
+      <w:pPr>
+        <w:autoSpaceDE w:val="0"/>
+        <w:autoSpaceDN w:val="0"/>
+        <w:adjustRightInd w:val="0"/>
+        <w:spacing w:after="0" w:line="240" w:lineRule="auto"/>
+        <w:ind w:left="720"/>
+        <w:rPr>
+          <w:rFonts w:ascii="Courier New" w:hAnsi="Courier New" w:cs="Courier New"/>
+          <w:sz w:val="16"/>
+          <w:szCs w:val="20"/>
+        </w:rPr>
+      </w:pPr>
+      <w:r>
+        <w:rPr>
+          <w:rFonts w:ascii="Courier New" w:hAnsi="Courier New" w:cs="Courier New"/>
+          <w:color w:val="000000"/>
+          <w:sz w:val="16"/>
+          <w:szCs w:val="20"/>
+        </w:rPr>
+        <w:t xml:space="preserve">   </w:t>
+      </w:r>
+      <w:r>
+        <w:rPr>
+          <w:rFonts w:ascii="Courier New" w:hAnsi="Courier New" w:cs="Courier New"/>
+          <w:color w:val="000000"/>
+          <w:sz w:val="16"/>
+          <w:szCs w:val="20"/>
+        </w:rPr>
+        <w:t xml:space="preserve"> </w:t>
+      </w:r>
+      <w:r>
+        <w:rPr>
+          <w:rFonts w:ascii="Courier New" w:hAnsi="Courier New" w:cs="Courier New"/>
+          <w:color w:val="000000"/>
+          <w:sz w:val="16"/>
+          <w:szCs w:val="20"/>
+        </w:rPr>
+        <w:t>{</w:t>
+      </w:r>
+    </w:p>
+    <w:p>
+      <w:pPr>
+        <w:autoSpaceDE w:val="0"/>
+        <w:autoSpaceDN w:val="0"/>
+        <w:adjustRightInd w:val="0"/>
+        <w:spacing w:after="0" w:line="240" w:lineRule="auto"/>
+        <w:ind w:left="720"/>
+        <w:rPr>
+          <w:rFonts w:ascii="Courier New" w:hAnsi="Courier New" w:cs="Courier New"/>
+          <w:sz w:val="16"/>
+          <w:szCs w:val="20"/>
+        </w:rPr>
+      </w:pPr>
+      <w:r>
+        <w:rPr>
+          <w:rFonts w:ascii="Courier New" w:hAnsi="Courier New" w:cs="Courier New"/>
+          <w:color w:val="000000"/>
+          <w:sz w:val="16"/>
+          <w:szCs w:val="20"/>
+        </w:rPr>
+        <w:t xml:space="preserve">       </w:t>
+      </w:r>
+      <w:r>
+        <w:rPr>
+          <w:rFonts w:ascii="Courier New" w:hAnsi="Courier New" w:cs="Courier New"/>
+          <w:b/>
+          <w:bCs/>
+          <w:color w:val="7F0055"/>
+          <w:sz w:val="16"/>
+          <w:szCs w:val="20"/>
+        </w:rPr>
+        <w:t>if</w:t>
+      </w:r>
+      <w:r>
+        <w:rPr>
+          <w:rFonts w:ascii="Courier New" w:hAnsi="Courier New" w:cs="Courier New"/>
+          <w:color w:val="000000"/>
+          <w:sz w:val="16"/>
+          <w:szCs w:val="20"/>
+        </w:rPr>
+        <w:t xml:space="preserve"> </w:t>
+      </w:r>
+      <w:proofErr w:type="gramStart"/>
+      <w:r>
+        <w:rPr>
+          <w:rFonts w:ascii="Courier New" w:hAnsi="Courier New" w:cs="Courier New"/>
+          <w:color w:val="000000"/>
+          <w:sz w:val="16"/>
+          <w:szCs w:val="20"/>
+        </w:rPr>
+        <w:t xml:space="preserve">( </w:t>
+      </w:r>
+      <w:proofErr w:type="spellStart"/>
+      <w:r>
+        <w:rPr>
+          <w:rFonts w:ascii="Courier New" w:hAnsi="Courier New" w:cs="Courier New"/>
+          <w:color w:val="000000"/>
+          <w:sz w:val="16"/>
+          <w:szCs w:val="20"/>
+        </w:rPr>
+        <w:t>memcmp</w:t>
+      </w:r>
+      <w:proofErr w:type="spellEnd"/>
+      <w:proofErr w:type="gramEnd"/>
+      <w:r>
+        <w:rPr>
+          <w:rFonts w:ascii="Courier New" w:hAnsi="Courier New" w:cs="Courier New"/>
+          <w:color w:val="000000"/>
+          <w:sz w:val="16"/>
+          <w:szCs w:val="20"/>
+        </w:rPr>
+        <w:t xml:space="preserve">( </w:t>
+      </w:r>
+      <w:proofErr w:type="spellStart"/>
+      <w:r>
+        <w:rPr>
+          <w:rFonts w:ascii="Courier New" w:hAnsi="Courier New" w:cs="Courier New"/>
+          <w:color w:val="000000"/>
+          <w:sz w:val="16"/>
+          <w:szCs w:val="20"/>
+        </w:rPr>
+        <w:t>temp_keys.</w:t>
+      </w:r>
+      <w:r>
+        <w:rPr>
+          <w:rFonts w:ascii="Courier New" w:hAnsi="Courier New" w:cs="Courier New"/>
+          <w:color w:val="0000C0"/>
+          <w:sz w:val="16"/>
+          <w:szCs w:val="20"/>
+        </w:rPr>
+        <w:t>bd_addr</w:t>
+      </w:r>
+      <w:proofErr w:type="spellEnd"/>
+      <w:r>
+        <w:rPr>
+          <w:rFonts w:ascii="Courier New" w:hAnsi="Courier New" w:cs="Courier New"/>
+          <w:color w:val="000000"/>
+          <w:sz w:val="16"/>
+          <w:szCs w:val="20"/>
+        </w:rPr>
+        <w:t xml:space="preserve">, </w:t>
+      </w:r>
+      <w:proofErr w:type="spellStart"/>
+      <w:r>
+        <w:rPr>
+          <w:rFonts w:ascii="Courier New" w:hAnsi="Courier New" w:cs="Courier New"/>
+          <w:color w:val="000000"/>
+          <w:sz w:val="16"/>
+          <w:szCs w:val="20"/>
+        </w:rPr>
+        <w:t>bd_address</w:t>
+      </w:r>
+      <w:proofErr w:type="spellEnd"/>
+      <w:r>
+        <w:rPr>
+          <w:rFonts w:ascii="Courier New" w:hAnsi="Courier New" w:cs="Courier New"/>
+          <w:color w:val="000000"/>
+          <w:sz w:val="16"/>
+          <w:szCs w:val="20"/>
+        </w:rPr>
+        <w:t>, BD_ADDR_LEN ) == 0 )</w:t>
+      </w:r>
+    </w:p>
+    <w:p>
+      <w:pPr>
+        <w:autoSpaceDE w:val="0"/>
+        <w:autoSpaceDN w:val="0"/>
+        <w:adjustRightInd w:val="0"/>
+        <w:spacing w:after="0" w:line="240" w:lineRule="auto"/>
+        <w:ind w:left="720"/>
+        <w:rPr>
+          <w:rFonts w:ascii="Courier New" w:hAnsi="Courier New" w:cs="Courier New"/>
+          <w:color w:val="000000"/>
+          <w:sz w:val="16"/>
+          <w:szCs w:val="20"/>
+        </w:rPr>
+      </w:pPr>
+      <w:r>
+        <w:rPr>
+          <w:rFonts w:ascii="Courier New" w:hAnsi="Courier New" w:cs="Courier New"/>
+          <w:color w:val="000000"/>
+          <w:sz w:val="16"/>
+          <w:szCs w:val="20"/>
+        </w:rPr>
+        <w:t xml:space="preserve">       </w:t>
+      </w:r>
+      <w:r>
+        <w:rPr>
+          <w:rFonts w:ascii="Courier New" w:hAnsi="Courier New" w:cs="Courier New"/>
+          <w:color w:val="000000"/>
+          <w:sz w:val="16"/>
+          <w:szCs w:val="20"/>
+        </w:rPr>
+        <w:t>{</w:t>
+      </w:r>
+    </w:p>
+    <w:p>
+      <w:pPr>
+        <w:autoSpaceDE w:val="0"/>
+        <w:autoSpaceDN w:val="0"/>
+        <w:adjustRightInd w:val="0"/>
+        <w:spacing w:after="0" w:line="240" w:lineRule="auto"/>
+        <w:ind w:left="1440"/>
+        <w:rPr>
+          <w:rFonts w:ascii="Courier New" w:hAnsi="Courier New" w:cs="Courier New"/>
+          <w:color w:val="000000"/>
+          <w:sz w:val="16"/>
+          <w:szCs w:val="20"/>
+        </w:rPr>
+      </w:pPr>
+      <w:r>
+        <w:rPr>
+          <w:rFonts w:ascii="Courier New" w:hAnsi="Courier New" w:cs="Courier New"/>
+          <w:color w:val="000000"/>
+          <w:sz w:val="16"/>
+          <w:szCs w:val="20"/>
+        </w:rPr>
+        <w:t xml:space="preserve">   </w:t>
+      </w:r>
+      <w:r>
+        <w:rPr>
+          <w:rFonts w:ascii="Courier New" w:hAnsi="Courier New" w:cs="Courier New"/>
+          <w:color w:val="000000"/>
+          <w:sz w:val="16"/>
+          <w:szCs w:val="20"/>
+        </w:rPr>
+        <w:t xml:space="preserve"> </w:t>
+      </w:r>
+      <w:proofErr w:type="spellStart"/>
+      <w:r>
+        <w:rPr>
+          <w:rFonts w:ascii="Courier New" w:hAnsi="Courier New" w:cs="Courier New"/>
+          <w:color w:val="000000"/>
+          <w:sz w:val="16"/>
+          <w:szCs w:val="20"/>
+        </w:rPr>
+        <w:t>isBonded</w:t>
+      </w:r>
+      <w:proofErr w:type="spellEnd"/>
+      <w:r>
+        <w:rPr>
+          <w:rFonts w:ascii="Courier New" w:hAnsi="Courier New" w:cs="Courier New"/>
+          <w:color w:val="000000"/>
+          <w:sz w:val="16"/>
+          <w:szCs w:val="20"/>
+        </w:rPr>
+        <w:t xml:space="preserve"> = WICED_TRUE;</w:t>
+      </w:r>
+      <w:r>
+        <w:rPr>
+          <w:rFonts w:ascii="Courier New" w:hAnsi="Courier New" w:cs="Courier New"/>
+          <w:color w:val="000000"/>
+          <w:sz w:val="16"/>
+          <w:szCs w:val="20"/>
+        </w:rPr>
+        <w:t xml:space="preserve"> </w:t>
+      </w:r>
+      <w:r>
+        <w:rPr>
+          <w:rFonts w:ascii="Courier New" w:hAnsi="Courier New" w:cs="Courier New"/>
+          <w:color w:val="3F7F5F"/>
+          <w:sz w:val="16"/>
+          <w:szCs w:val="20"/>
+        </w:rPr>
+        <w:t xml:space="preserve">// We found keys for the </w:t>
+      </w:r>
+      <w:r>
+        <w:rPr>
+          <w:rFonts w:ascii="Courier New" w:hAnsi="Courier New" w:cs="Courier New"/>
+          <w:color w:val="3F7F5F"/>
+          <w:sz w:val="16"/>
+          <w:szCs w:val="20"/>
+        </w:rPr>
+        <w:t>Peripheral's</w:t>
+      </w:r>
+      <w:r>
+        <w:rPr>
+          <w:rFonts w:ascii="Courier New" w:hAnsi="Courier New" w:cs="Courier New"/>
+          <w:color w:val="3F7F5F"/>
+          <w:sz w:val="16"/>
+          <w:szCs w:val="20"/>
+        </w:rPr>
+        <w:t xml:space="preserve"> </w:t>
+      </w:r>
+      <w:r>
+        <w:rPr>
+          <w:rFonts w:ascii="Courier New" w:hAnsi="Courier New" w:cs="Courier New"/>
+          <w:color w:val="3F7F5F"/>
+          <w:sz w:val="16"/>
+          <w:szCs w:val="20"/>
+        </w:rPr>
+        <w:t>BD Address</w:t>
+      </w:r>
+    </w:p>
+    <w:p>
+      <w:pPr>
+        <w:autoSpaceDE w:val="0"/>
+        <w:autoSpaceDN w:val="0"/>
+        <w:adjustRightInd w:val="0"/>
+        <w:spacing w:after="0" w:line="240" w:lineRule="auto"/>
+        <w:ind w:left="720"/>
+        <w:rPr>
+          <w:rFonts w:ascii="Courier New" w:hAnsi="Courier New" w:cs="Courier New"/>
+          <w:color w:val="000000"/>
+          <w:sz w:val="16"/>
+          <w:szCs w:val="20"/>
+        </w:rPr>
+      </w:pPr>
+      <w:r>
+        <w:rPr>
+          <w:rFonts w:ascii="Courier New" w:hAnsi="Courier New" w:cs="Courier New"/>
+          <w:color w:val="000000"/>
+          <w:sz w:val="16"/>
+          <w:szCs w:val="20"/>
+        </w:rPr>
+        <w:t xml:space="preserve">       }</w:t>
+      </w:r>
+    </w:p>
+    <w:p>
+      <w:pPr>
+        <w:autoSpaceDE w:val="0"/>
+        <w:autoSpaceDN w:val="0"/>
+        <w:adjustRightInd w:val="0"/>
+        <w:spacing w:after="0" w:line="240" w:lineRule="auto"/>
+        <w:ind w:left="720"/>
+        <w:rPr>
+          <w:rFonts w:ascii="Courier New" w:hAnsi="Courier New" w:cs="Courier New"/>
+          <w:color w:val="000000"/>
+          <w:sz w:val="16"/>
+          <w:szCs w:val="20"/>
+        </w:rPr>
+      </w:pPr>
+      <w:r>
+        <w:rPr>
+          <w:rFonts w:ascii="Courier New" w:hAnsi="Courier New" w:cs="Courier New"/>
+          <w:color w:val="000000"/>
+          <w:sz w:val="16"/>
+          <w:szCs w:val="20"/>
+        </w:rPr>
+        <w:t xml:space="preserve">    }</w:t>
+      </w:r>
+    </w:p>
+    <w:p>
+      <w:pPr>
+        <w:autoSpaceDE w:val="0"/>
+        <w:autoSpaceDN w:val="0"/>
+        <w:adjustRightInd w:val="0"/>
+        <w:spacing w:after="0" w:line="240" w:lineRule="auto"/>
+        <w:ind w:left="720"/>
+        <w:rPr>
+          <w:rFonts w:ascii="Courier New" w:hAnsi="Courier New" w:cs="Courier New"/>
+          <w:color w:val="000000"/>
+          <w:sz w:val="16"/>
+          <w:szCs w:val="20"/>
+        </w:rPr>
+      </w:pPr>
+      <w:r>
+        <w:rPr>
+          <w:rFonts w:ascii="Courier New" w:hAnsi="Courier New" w:cs="Courier New"/>
+          <w:color w:val="000000"/>
+          <w:sz w:val="16"/>
+          <w:szCs w:val="20"/>
+        </w:rPr>
+        <w:t>}</w:t>
+      </w:r>
+    </w:p>
+    <w:p>
+      <w:pPr>
+        <w:autoSpaceDE w:val="0"/>
+        <w:autoSpaceDN w:val="0"/>
+        <w:adjustRightInd w:val="0"/>
+        <w:spacing w:after="0" w:line="240" w:lineRule="auto"/>
+        <w:ind w:left="720"/>
+        <w:rPr>
+          <w:rFonts w:ascii="Courier New" w:hAnsi="Courier New" w:cs="Courier New"/>
+          <w:b/>
+          <w:bCs/>
+          <w:color w:val="7F0055"/>
+          <w:sz w:val="12"/>
+          <w:szCs w:val="20"/>
+        </w:rPr>
+      </w:pPr>
+    </w:p>
+    <w:p>
+      <w:pPr>
+        <w:autoSpaceDE w:val="0"/>
+        <w:autoSpaceDN w:val="0"/>
+        <w:adjustRightInd w:val="0"/>
+        <w:spacing w:after="0" w:line="240" w:lineRule="auto"/>
+        <w:ind w:left="720"/>
+        <w:rPr>
+          <w:rFonts w:ascii="Courier New" w:hAnsi="Courier New" w:cs="Courier New"/>
+          <w:color w:val="3F7F5F"/>
+          <w:sz w:val="16"/>
+          <w:szCs w:val="20"/>
+        </w:rPr>
+      </w:pPr>
+      <w:r>
+        <w:rPr>
+          <w:rFonts w:ascii="Courier New" w:hAnsi="Courier New" w:cs="Courier New"/>
+          <w:b/>
+          <w:bCs/>
+          <w:color w:val="7F0055"/>
+          <w:sz w:val="16"/>
+          <w:szCs w:val="20"/>
+        </w:rPr>
+        <w:t>if</w:t>
+      </w:r>
+      <w:r>
+        <w:rPr>
+          <w:rFonts w:ascii="Courier New" w:hAnsi="Courier New" w:cs="Courier New"/>
+          <w:color w:val="000000"/>
+          <w:sz w:val="16"/>
+          <w:szCs w:val="20"/>
+        </w:rPr>
+        <w:t xml:space="preserve"> </w:t>
+      </w:r>
+      <w:proofErr w:type="gramStart"/>
+      <w:r>
+        <w:rPr>
+          <w:rFonts w:ascii="Courier New" w:hAnsi="Courier New" w:cs="Courier New"/>
+          <w:color w:val="000000"/>
+          <w:sz w:val="16"/>
+          <w:szCs w:val="20"/>
+        </w:rPr>
+        <w:t xml:space="preserve">( </w:t>
+      </w:r>
+      <w:proofErr w:type="spellStart"/>
+      <w:r>
+        <w:rPr>
+          <w:rFonts w:ascii="Courier New" w:hAnsi="Courier New" w:cs="Courier New"/>
+          <w:color w:val="000000"/>
+          <w:sz w:val="16"/>
+          <w:szCs w:val="20"/>
+        </w:rPr>
+        <w:t>isBonded</w:t>
+      </w:r>
+      <w:proofErr w:type="spellEnd"/>
+      <w:proofErr w:type="gramEnd"/>
+      <w:r>
+        <w:rPr>
+          <w:rFonts w:ascii="Courier New" w:hAnsi="Courier New" w:cs="Courier New"/>
+          <w:color w:val="000000"/>
+          <w:sz w:val="16"/>
+          <w:szCs w:val="20"/>
+        </w:rPr>
+        <w:t xml:space="preserve"> )</w:t>
+      </w:r>
+      <w:r>
+        <w:rPr>
+          <w:rFonts w:ascii="Courier New" w:hAnsi="Courier New" w:cs="Courier New"/>
+          <w:color w:val="000000"/>
+          <w:sz w:val="16"/>
+          <w:szCs w:val="20"/>
+        </w:rPr>
+        <w:t xml:space="preserve"> </w:t>
+      </w:r>
+      <w:r>
+        <w:rPr>
+          <w:rFonts w:ascii="Courier New" w:hAnsi="Courier New" w:cs="Courier New"/>
+          <w:color w:val="3F7F5F"/>
+          <w:sz w:val="16"/>
+          <w:szCs w:val="20"/>
+        </w:rPr>
+        <w:t>/* Device is bonded so just need to enable encryption */</w:t>
+      </w:r>
+    </w:p>
+    <w:p>
+      <w:pPr>
+        <w:autoSpaceDE w:val="0"/>
+        <w:autoSpaceDN w:val="0"/>
+        <w:adjustRightInd w:val="0"/>
+        <w:spacing w:after="0" w:line="240" w:lineRule="auto"/>
+        <w:ind w:left="720"/>
+        <w:rPr>
+          <w:rFonts w:ascii="Courier New" w:hAnsi="Courier New" w:cs="Courier New"/>
+          <w:sz w:val="16"/>
+          <w:szCs w:val="20"/>
+        </w:rPr>
+      </w:pPr>
+      <w:r>
+        <w:rPr>
+          <w:rFonts w:ascii="Courier New" w:hAnsi="Courier New" w:cs="Courier New"/>
+          <w:color w:val="000000"/>
+          <w:sz w:val="16"/>
+          <w:szCs w:val="20"/>
+        </w:rPr>
+        <w:t>{</w:t>
+      </w:r>
+    </w:p>
+    <w:p>
+      <w:pPr>
+        <w:autoSpaceDE w:val="0"/>
+        <w:autoSpaceDN w:val="0"/>
+        <w:adjustRightInd w:val="0"/>
+        <w:spacing w:after="0" w:line="240" w:lineRule="auto"/>
+        <w:ind w:left="720"/>
+        <w:rPr>
+          <w:rFonts w:ascii="Courier New" w:hAnsi="Courier New" w:cs="Courier New"/>
+          <w:color w:val="000000"/>
+          <w:sz w:val="16"/>
+          <w:szCs w:val="20"/>
+        </w:rPr>
+      </w:pPr>
+      <w:r>
+        <w:rPr>
+          <w:rFonts w:ascii="Courier New" w:hAnsi="Courier New" w:cs="Courier New"/>
+          <w:color w:val="000000"/>
+          <w:sz w:val="16"/>
+          <w:szCs w:val="20"/>
+        </w:rPr>
+        <w:t xml:space="preserve">    </w:t>
+      </w:r>
+      <w:r>
+        <w:rPr>
+          <w:rFonts w:ascii="Courier New" w:hAnsi="Courier New" w:cs="Courier New"/>
+          <w:color w:val="000000"/>
+          <w:sz w:val="16"/>
+          <w:szCs w:val="20"/>
+        </w:rPr>
+        <w:t xml:space="preserve">status = </w:t>
+      </w:r>
+      <w:proofErr w:type="spellStart"/>
+      <w:r>
+        <w:rPr>
+          <w:rFonts w:ascii="Courier New" w:hAnsi="Courier New" w:cs="Courier New"/>
+          <w:color w:val="000000"/>
+          <w:sz w:val="16"/>
+          <w:szCs w:val="20"/>
+        </w:rPr>
+        <w:t>wiced_bt_dev_set_</w:t>
+      </w:r>
+      <w:proofErr w:type="gramStart"/>
+      <w:r>
+        <w:rPr>
+          <w:rFonts w:ascii="Courier New" w:hAnsi="Courier New" w:cs="Courier New"/>
+          <w:color w:val="000000"/>
+          <w:sz w:val="16"/>
+          <w:szCs w:val="20"/>
+        </w:rPr>
+        <w:t>encryption</w:t>
+      </w:r>
+      <w:proofErr w:type="spellEnd"/>
+      <w:r>
+        <w:rPr>
+          <w:rFonts w:ascii="Courier New" w:hAnsi="Courier New" w:cs="Courier New"/>
+          <w:color w:val="000000"/>
+          <w:sz w:val="16"/>
+          <w:szCs w:val="20"/>
+        </w:rPr>
+        <w:t xml:space="preserve">( </w:t>
+      </w:r>
+      <w:proofErr w:type="spellStart"/>
+      <w:r>
+        <w:rPr>
+          <w:rFonts w:ascii="Courier New" w:hAnsi="Courier New" w:cs="Courier New"/>
+          <w:color w:val="000000"/>
+          <w:sz w:val="16"/>
+          <w:szCs w:val="20"/>
+        </w:rPr>
+        <w:t>p</w:t>
+      </w:r>
+      <w:proofErr w:type="gramEnd"/>
+      <w:r>
+        <w:rPr>
+          <w:rFonts w:ascii="Courier New" w:hAnsi="Courier New" w:cs="Courier New"/>
+          <w:color w:val="000000"/>
+          <w:sz w:val="16"/>
+          <w:szCs w:val="20"/>
+        </w:rPr>
+        <w:t>_peer_info</w:t>
+      </w:r>
+      <w:proofErr w:type="spellEnd"/>
+      <w:r>
+        <w:rPr>
+          <w:rFonts w:ascii="Courier New" w:hAnsi="Courier New" w:cs="Courier New"/>
+          <w:color w:val="000000"/>
+          <w:sz w:val="16"/>
+          <w:szCs w:val="20"/>
+        </w:rPr>
+        <w:t>-&gt;</w:t>
+      </w:r>
+      <w:proofErr w:type="spellStart"/>
+      <w:r>
+        <w:rPr>
+          <w:rFonts w:ascii="Courier New" w:hAnsi="Courier New" w:cs="Courier New"/>
+          <w:color w:val="0000C0"/>
+          <w:sz w:val="16"/>
+          <w:szCs w:val="20"/>
+        </w:rPr>
+        <w:t>peer_addr</w:t>
+      </w:r>
+      <w:proofErr w:type="spellEnd"/>
+      <w:r>
+        <w:rPr>
+          <w:rFonts w:ascii="Courier New" w:hAnsi="Courier New" w:cs="Courier New"/>
+          <w:color w:val="000000"/>
+          <w:sz w:val="16"/>
+          <w:szCs w:val="20"/>
+        </w:rPr>
+        <w:t xml:space="preserve">, </w:t>
+      </w:r>
+    </w:p>
+    <w:p>
+      <w:pPr>
+        <w:autoSpaceDE w:val="0"/>
+        <w:autoSpaceDN w:val="0"/>
+        <w:adjustRightInd w:val="0"/>
+        <w:spacing w:after="0" w:line="240" w:lineRule="auto"/>
+        <w:ind w:left="720"/>
+        <w:rPr>
+          <w:rFonts w:ascii="Courier New" w:hAnsi="Courier New" w:cs="Courier New"/>
+          <w:color w:val="000000"/>
+          <w:sz w:val="16"/>
+          <w:szCs w:val="20"/>
+        </w:rPr>
+      </w:pPr>
+      <w:r>
+        <w:rPr>
+          <w:rFonts w:ascii="Courier New" w:hAnsi="Courier New" w:cs="Courier New"/>
+          <w:color w:val="000000"/>
+          <w:sz w:val="16"/>
+          <w:szCs w:val="20"/>
+        </w:rPr>
+        <w:t xml:space="preserve">                                          </w:t>
+      </w:r>
+      <w:proofErr w:type="spellStart"/>
+      <w:r>
+        <w:rPr>
+          <w:rFonts w:ascii="Courier New" w:hAnsi="Courier New" w:cs="Courier New"/>
+          <w:color w:val="000000"/>
+          <w:sz w:val="16"/>
+          <w:szCs w:val="20"/>
+        </w:rPr>
+        <w:t>p_peer_info</w:t>
+      </w:r>
+      <w:proofErr w:type="spellEnd"/>
+      <w:r>
+        <w:rPr>
+          <w:rFonts w:ascii="Courier New" w:hAnsi="Courier New" w:cs="Courier New"/>
+          <w:color w:val="000000"/>
+          <w:sz w:val="16"/>
+          <w:szCs w:val="20"/>
+        </w:rPr>
+        <w:t>-&gt;</w:t>
+      </w:r>
+      <w:r>
+        <w:rPr>
+          <w:rFonts w:ascii="Courier New" w:hAnsi="Courier New" w:cs="Courier New"/>
+          <w:color w:val="0000C0"/>
+          <w:sz w:val="16"/>
+          <w:szCs w:val="20"/>
+        </w:rPr>
+        <w:t>transport</w:t>
+      </w:r>
+      <w:r>
+        <w:rPr>
+          <w:rFonts w:ascii="Courier New" w:hAnsi="Courier New" w:cs="Courier New"/>
+          <w:color w:val="000000"/>
+          <w:sz w:val="16"/>
+          <w:szCs w:val="20"/>
+        </w:rPr>
+        <w:t>,</w:t>
+      </w:r>
+    </w:p>
+    <w:p>
+      <w:pPr>
+        <w:autoSpaceDE w:val="0"/>
+        <w:autoSpaceDN w:val="0"/>
+        <w:adjustRightInd w:val="0"/>
+        <w:spacing w:after="0" w:line="240" w:lineRule="auto"/>
+        <w:ind w:left="720"/>
+        <w:rPr>
+          <w:rFonts w:ascii="Courier New" w:hAnsi="Courier New" w:cs="Courier New"/>
+          <w:sz w:val="16"/>
+          <w:szCs w:val="20"/>
+        </w:rPr>
+      </w:pPr>
+      <w:r>
+        <w:rPr>
+          <w:rFonts w:ascii="Courier New" w:hAnsi="Courier New" w:cs="Courier New"/>
+          <w:color w:val="000000"/>
+          <w:sz w:val="16"/>
+          <w:szCs w:val="20"/>
+        </w:rPr>
+        <w:t xml:space="preserve">                                          </w:t>
+      </w:r>
+      <w:r>
+        <w:rPr>
+          <w:rFonts w:ascii="Courier New" w:hAnsi="Courier New" w:cs="Courier New"/>
+          <w:color w:val="000000"/>
+          <w:sz w:val="16"/>
+          <w:szCs w:val="20"/>
+        </w:rPr>
+        <w:t>&amp;</w:t>
+      </w:r>
+      <w:proofErr w:type="spellStart"/>
+      <w:r>
+        <w:rPr>
+          <w:rFonts w:ascii="Courier New" w:hAnsi="Courier New" w:cs="Courier New"/>
+          <w:color w:val="000000"/>
+          <w:sz w:val="16"/>
+          <w:szCs w:val="20"/>
+        </w:rPr>
+        <w:t>encryption_</w:t>
+      </w:r>
+      <w:proofErr w:type="gramStart"/>
+      <w:r>
+        <w:rPr>
+          <w:rFonts w:ascii="Courier New" w:hAnsi="Courier New" w:cs="Courier New"/>
+          <w:color w:val="000000"/>
+          <w:sz w:val="16"/>
+          <w:szCs w:val="20"/>
+        </w:rPr>
+        <w:t>type</w:t>
+      </w:r>
+      <w:proofErr w:type="spellEnd"/>
+      <w:r>
+        <w:rPr>
+          <w:rFonts w:ascii="Courier New" w:hAnsi="Courier New" w:cs="Courier New"/>
+          <w:color w:val="000000"/>
+          <w:sz w:val="16"/>
+          <w:szCs w:val="20"/>
+        </w:rPr>
+        <w:t xml:space="preserve"> )</w:t>
+      </w:r>
+      <w:proofErr w:type="gramEnd"/>
+      <w:r>
+        <w:rPr>
+          <w:rFonts w:ascii="Courier New" w:hAnsi="Courier New" w:cs="Courier New"/>
+          <w:color w:val="000000"/>
+          <w:sz w:val="16"/>
+          <w:szCs w:val="20"/>
+        </w:rPr>
+        <w:t>;</w:t>
+      </w:r>
+    </w:p>
+    <w:p>
+      <w:pPr>
+        <w:autoSpaceDE w:val="0"/>
+        <w:autoSpaceDN w:val="0"/>
+        <w:adjustRightInd w:val="0"/>
+        <w:spacing w:after="0" w:line="240" w:lineRule="auto"/>
+        <w:ind w:left="720"/>
+        <w:rPr>
+          <w:rFonts w:ascii="Courier New" w:hAnsi="Courier New" w:cs="Courier New"/>
+          <w:sz w:val="16"/>
+          <w:szCs w:val="20"/>
+        </w:rPr>
+      </w:pPr>
+      <w:r>
+        <w:rPr>
+          <w:rFonts w:ascii="Courier New" w:hAnsi="Courier New" w:cs="Courier New"/>
+          <w:color w:val="000000"/>
+          <w:sz w:val="16"/>
+          <w:szCs w:val="20"/>
+        </w:rPr>
+        <w:t xml:space="preserve">    </w:t>
+      </w:r>
+      <w:r>
+        <w:rPr>
+          <w:rFonts w:ascii="Courier New" w:hAnsi="Courier New" w:cs="Courier New"/>
+          <w:color w:val="000000"/>
+          <w:sz w:val="16"/>
+          <w:szCs w:val="20"/>
+        </w:rPr>
+        <w:t>WICED_BT_</w:t>
+      </w:r>
+      <w:proofErr w:type="gramStart"/>
+      <w:r>
+        <w:rPr>
+          <w:rFonts w:ascii="Courier New" w:hAnsi="Courier New" w:cs="Courier New"/>
+          <w:color w:val="000000"/>
+          <w:sz w:val="16"/>
+          <w:szCs w:val="20"/>
+        </w:rPr>
+        <w:t xml:space="preserve">TRACE( </w:t>
+      </w:r>
+      <w:r>
+        <w:rPr>
+          <w:rFonts w:ascii="Courier New" w:hAnsi="Courier New" w:cs="Courier New"/>
+          <w:color w:val="2A00FF"/>
+          <w:sz w:val="16"/>
+          <w:szCs w:val="20"/>
+        </w:rPr>
+        <w:t>"</w:t>
+      </w:r>
+      <w:proofErr w:type="spellStart"/>
+      <w:proofErr w:type="gramEnd"/>
+      <w:r>
+        <w:rPr>
+          <w:rFonts w:ascii="Courier New" w:hAnsi="Courier New" w:cs="Courier New"/>
+          <w:color w:val="2A00FF"/>
+          <w:sz w:val="16"/>
+          <w:szCs w:val="20"/>
+        </w:rPr>
+        <w:t>wiced_bt_dev_set_encryption</w:t>
+      </w:r>
+      <w:proofErr w:type="spellEnd"/>
+      <w:r>
+        <w:rPr>
+          <w:rFonts w:ascii="Courier New" w:hAnsi="Courier New" w:cs="Courier New"/>
+          <w:color w:val="2A00FF"/>
+          <w:sz w:val="16"/>
+          <w:szCs w:val="20"/>
+        </w:rPr>
+        <w:t xml:space="preserve"> %d \n"</w:t>
+      </w:r>
+      <w:r>
+        <w:rPr>
+          <w:rFonts w:ascii="Courier New" w:hAnsi="Courier New" w:cs="Courier New"/>
+          <w:color w:val="000000"/>
+          <w:sz w:val="16"/>
+          <w:szCs w:val="20"/>
+        </w:rPr>
+        <w:t xml:space="preserve">, </w:t>
+      </w:r>
+      <w:r>
+        <w:rPr>
+          <w:rFonts w:ascii="Courier New" w:hAnsi="Courier New" w:cs="Courier New"/>
+          <w:color w:val="000000"/>
+          <w:sz w:val="16"/>
+          <w:szCs w:val="20"/>
+        </w:rPr>
+        <w:t>status</w:t>
+      </w:r>
+      <w:r>
+        <w:rPr>
+          <w:rFonts w:ascii="Courier New" w:hAnsi="Courier New" w:cs="Courier New"/>
+          <w:color w:val="000000"/>
+          <w:sz w:val="16"/>
+          <w:szCs w:val="20"/>
+        </w:rPr>
+        <w:t xml:space="preserve"> );</w:t>
+      </w:r>
+    </w:p>
+    <w:p>
+      <w:pPr>
+        <w:autoSpaceDE w:val="0"/>
+        <w:autoSpaceDN w:val="0"/>
+        <w:adjustRightInd w:val="0"/>
+        <w:spacing w:after="0" w:line="240" w:lineRule="auto"/>
+        <w:ind w:left="720"/>
+        <w:rPr>
+          <w:rFonts w:ascii="Courier New" w:hAnsi="Courier New" w:cs="Courier New"/>
+          <w:sz w:val="16"/>
+          <w:szCs w:val="20"/>
+        </w:rPr>
+      </w:pPr>
+      <w:r>
+        <w:rPr>
+          <w:rFonts w:ascii="Courier New" w:hAnsi="Courier New" w:cs="Courier New"/>
+          <w:color w:val="000000"/>
+          <w:sz w:val="16"/>
+          <w:szCs w:val="20"/>
+        </w:rPr>
+        <w:t>}</w:t>
+      </w:r>
+    </w:p>
+    <w:p>
+      <w:pPr>
+        <w:autoSpaceDE w:val="0"/>
+        <w:autoSpaceDN w:val="0"/>
+        <w:adjustRightInd w:val="0"/>
+        <w:spacing w:after="0" w:line="240" w:lineRule="auto"/>
+        <w:ind w:left="720"/>
+        <w:rPr>
+          <w:rFonts w:ascii="Courier New" w:hAnsi="Courier New" w:cs="Courier New"/>
+          <w:color w:val="3F7F5F"/>
+          <w:sz w:val="16"/>
+          <w:szCs w:val="20"/>
+        </w:rPr>
+      </w:pPr>
+      <w:r>
+        <w:rPr>
+          <w:rFonts w:ascii="Courier New" w:hAnsi="Courier New" w:cs="Courier New"/>
+          <w:b/>
+          <w:bCs/>
+          <w:color w:val="7F0055"/>
+          <w:sz w:val="16"/>
+          <w:szCs w:val="20"/>
+        </w:rPr>
+        <w:t>e</w:t>
+      </w:r>
+      <w:r>
+        <w:rPr>
+          <w:rFonts w:ascii="Courier New" w:hAnsi="Courier New" w:cs="Courier New"/>
+          <w:b/>
+          <w:bCs/>
+          <w:color w:val="7F0055"/>
+          <w:sz w:val="16"/>
+          <w:szCs w:val="20"/>
+        </w:rPr>
+        <w:t>lse</w:t>
+      </w:r>
+      <w:r>
+        <w:rPr>
+          <w:rFonts w:ascii="Courier New" w:hAnsi="Courier New" w:cs="Courier New"/>
+          <w:b/>
+          <w:bCs/>
+          <w:color w:val="7F0055"/>
+          <w:sz w:val="16"/>
+          <w:szCs w:val="20"/>
+        </w:rPr>
+        <w:t xml:space="preserve"> </w:t>
+      </w:r>
+      <w:r>
+        <w:rPr>
+          <w:rFonts w:ascii="Courier New" w:hAnsi="Courier New" w:cs="Courier New"/>
+          <w:color w:val="3F7F5F"/>
+          <w:sz w:val="16"/>
+          <w:szCs w:val="20"/>
+        </w:rPr>
+        <w:t>/* Device not bonded so we need to pair */</w:t>
+      </w:r>
+    </w:p>
+    <w:p>
+      <w:pPr>
+        <w:autoSpaceDE w:val="0"/>
+        <w:autoSpaceDN w:val="0"/>
+        <w:adjustRightInd w:val="0"/>
+        <w:spacing w:after="0" w:line="240" w:lineRule="auto"/>
+        <w:ind w:left="720"/>
+        <w:rPr>
+          <w:rFonts w:ascii="Courier New" w:hAnsi="Courier New" w:cs="Courier New"/>
+          <w:sz w:val="16"/>
+          <w:szCs w:val="20"/>
+        </w:rPr>
+      </w:pPr>
+      <w:r>
+        <w:rPr>
+          <w:rFonts w:ascii="Courier New" w:hAnsi="Courier New" w:cs="Courier New"/>
+          <w:color w:val="000000"/>
+          <w:sz w:val="16"/>
+          <w:szCs w:val="20"/>
+        </w:rPr>
+        <w:t>{</w:t>
+      </w:r>
+    </w:p>
+    <w:p>
+      <w:pPr>
+        <w:autoSpaceDE w:val="0"/>
+        <w:autoSpaceDN w:val="0"/>
+        <w:adjustRightInd w:val="0"/>
+        <w:spacing w:after="0" w:line="240" w:lineRule="auto"/>
+        <w:ind w:left="720"/>
+        <w:rPr>
+          <w:rFonts w:ascii="Courier New" w:hAnsi="Courier New" w:cs="Courier New"/>
+          <w:color w:val="000000"/>
+          <w:sz w:val="16"/>
+          <w:szCs w:val="20"/>
+        </w:rPr>
+      </w:pPr>
+      <w:r>
+        <w:rPr>
+          <w:rFonts w:ascii="Courier New" w:hAnsi="Courier New" w:cs="Courier New"/>
+          <w:color w:val="000000"/>
+          <w:sz w:val="16"/>
+          <w:szCs w:val="20"/>
+        </w:rPr>
+        <w:t xml:space="preserve">    </w:t>
+      </w:r>
+      <w:r>
+        <w:rPr>
+          <w:rFonts w:ascii="Courier New" w:hAnsi="Courier New" w:cs="Courier New"/>
+          <w:color w:val="000000"/>
+          <w:sz w:val="16"/>
+          <w:szCs w:val="20"/>
+        </w:rPr>
+        <w:t xml:space="preserve">status = </w:t>
+      </w:r>
+      <w:proofErr w:type="spellStart"/>
+      <w:r>
+        <w:rPr>
+          <w:rFonts w:ascii="Courier New" w:hAnsi="Courier New" w:cs="Courier New"/>
+          <w:color w:val="000000"/>
+          <w:sz w:val="16"/>
+          <w:szCs w:val="20"/>
+        </w:rPr>
+        <w:t>wiced_bt_dev_sec_</w:t>
+      </w:r>
+      <w:proofErr w:type="gramStart"/>
+      <w:r>
+        <w:rPr>
+          <w:rFonts w:ascii="Courier New" w:hAnsi="Courier New" w:cs="Courier New"/>
+          <w:color w:val="000000"/>
+          <w:sz w:val="16"/>
+          <w:szCs w:val="20"/>
+        </w:rPr>
+        <w:t>bond</w:t>
+      </w:r>
+      <w:proofErr w:type="spellEnd"/>
+      <w:r>
+        <w:rPr>
+          <w:rFonts w:ascii="Courier New" w:hAnsi="Courier New" w:cs="Courier New"/>
+          <w:color w:val="000000"/>
+          <w:sz w:val="16"/>
+          <w:szCs w:val="20"/>
+        </w:rPr>
+        <w:t xml:space="preserve">( </w:t>
+      </w:r>
+      <w:proofErr w:type="spellStart"/>
+      <w:r>
+        <w:rPr>
+          <w:rFonts w:ascii="Courier New" w:hAnsi="Courier New" w:cs="Courier New"/>
+          <w:color w:val="000000"/>
+          <w:sz w:val="16"/>
+          <w:szCs w:val="20"/>
+        </w:rPr>
+        <w:t>p</w:t>
+      </w:r>
+      <w:proofErr w:type="gramEnd"/>
+      <w:r>
+        <w:rPr>
+          <w:rFonts w:ascii="Courier New" w:hAnsi="Courier New" w:cs="Courier New"/>
+          <w:color w:val="000000"/>
+          <w:sz w:val="16"/>
+          <w:szCs w:val="20"/>
+        </w:rPr>
+        <w:t>_peer_info</w:t>
+      </w:r>
+      <w:proofErr w:type="spellEnd"/>
+      <w:r>
+        <w:rPr>
+          <w:rFonts w:ascii="Courier New" w:hAnsi="Courier New" w:cs="Courier New"/>
+          <w:color w:val="000000"/>
+          <w:sz w:val="16"/>
+          <w:szCs w:val="20"/>
+        </w:rPr>
+        <w:t>-&gt;</w:t>
+      </w:r>
+      <w:proofErr w:type="spellStart"/>
+      <w:r>
+        <w:rPr>
+          <w:rFonts w:ascii="Courier New" w:hAnsi="Courier New" w:cs="Courier New"/>
+          <w:color w:val="0000C0"/>
+          <w:sz w:val="16"/>
+          <w:szCs w:val="20"/>
+        </w:rPr>
+        <w:t>peer_addr</w:t>
+      </w:r>
+      <w:proofErr w:type="spellEnd"/>
+      <w:r>
+        <w:rPr>
+          <w:rFonts w:ascii="Courier New" w:hAnsi="Courier New" w:cs="Courier New"/>
+          <w:color w:val="000000"/>
+          <w:sz w:val="16"/>
+          <w:szCs w:val="20"/>
+        </w:rPr>
+        <w:t xml:space="preserve">, </w:t>
+      </w:r>
+    </w:p>
+    <w:p>
+      <w:pPr>
+        <w:autoSpaceDE w:val="0"/>
+        <w:autoSpaceDN w:val="0"/>
+        <w:adjustRightInd w:val="0"/>
+        <w:spacing w:after="0" w:line="240" w:lineRule="auto"/>
+        <w:ind w:left="720"/>
+        <w:rPr>
+          <w:rFonts w:ascii="Courier New" w:hAnsi="Courier New" w:cs="Courier New"/>
+          <w:sz w:val="16"/>
+          <w:szCs w:val="20"/>
+        </w:rPr>
+      </w:pPr>
+      <w:r>
+        <w:rPr>
+          <w:rFonts w:ascii="Courier New" w:hAnsi="Courier New" w:cs="Courier New"/>
+          <w:color w:val="000000"/>
+          <w:sz w:val="16"/>
+          <w:szCs w:val="20"/>
+        </w:rPr>
+        <w:t xml:space="preserve">                                    </w:t>
+      </w:r>
+      <w:proofErr w:type="spellStart"/>
+      <w:r>
+        <w:rPr>
+          <w:rFonts w:ascii="Courier New" w:hAnsi="Courier New" w:cs="Courier New"/>
+          <w:color w:val="000000"/>
+          <w:sz w:val="16"/>
+          <w:szCs w:val="20"/>
+        </w:rPr>
+        <w:t>p_peer_info</w:t>
+      </w:r>
+      <w:proofErr w:type="spellEnd"/>
+      <w:r>
+        <w:rPr>
+          <w:rFonts w:ascii="Courier New" w:hAnsi="Courier New" w:cs="Courier New"/>
+          <w:color w:val="000000"/>
+          <w:sz w:val="16"/>
+          <w:szCs w:val="20"/>
+        </w:rPr>
+        <w:t>-&gt;</w:t>
+      </w:r>
+      <w:proofErr w:type="spellStart"/>
+      <w:r>
+        <w:rPr>
+          <w:rFonts w:ascii="Courier New" w:hAnsi="Courier New" w:cs="Courier New"/>
+          <w:color w:val="0000C0"/>
+          <w:sz w:val="16"/>
+          <w:szCs w:val="20"/>
+        </w:rPr>
+        <w:t>addr_type</w:t>
+      </w:r>
+      <w:proofErr w:type="spellEnd"/>
+      <w:r>
+        <w:rPr>
+          <w:rFonts w:ascii="Courier New" w:hAnsi="Courier New" w:cs="Courier New"/>
+          <w:color w:val="000000"/>
+          <w:sz w:val="16"/>
+          <w:szCs w:val="20"/>
+        </w:rPr>
+        <w:t>,</w:t>
+      </w:r>
+    </w:p>
+    <w:p>
+      <w:pPr>
+        <w:autoSpaceDE w:val="0"/>
+        <w:autoSpaceDN w:val="0"/>
+        <w:adjustRightInd w:val="0"/>
+        <w:spacing w:after="0" w:line="240" w:lineRule="auto"/>
+        <w:ind w:left="720"/>
+        <w:rPr>
+          <w:rFonts w:ascii="Courier New" w:hAnsi="Courier New" w:cs="Courier New"/>
+          <w:sz w:val="16"/>
+          <w:szCs w:val="20"/>
+        </w:rPr>
+      </w:pPr>
+      <w:r>
+        <w:rPr>
+          <w:rFonts w:ascii="Courier New" w:hAnsi="Courier New" w:cs="Courier New"/>
+          <w:color w:val="000000"/>
+          <w:sz w:val="16"/>
+          <w:szCs w:val="20"/>
+        </w:rPr>
+        <w:t xml:space="preserve">                                    </w:t>
+      </w:r>
+      <w:proofErr w:type="spellStart"/>
+      <w:r>
+        <w:rPr>
+          <w:rFonts w:ascii="Courier New" w:hAnsi="Courier New" w:cs="Courier New"/>
+          <w:color w:val="000000"/>
+          <w:sz w:val="16"/>
+          <w:szCs w:val="20"/>
+        </w:rPr>
+        <w:t>p_peer_info</w:t>
+      </w:r>
+      <w:proofErr w:type="spellEnd"/>
+      <w:r>
+        <w:rPr>
+          <w:rFonts w:ascii="Courier New" w:hAnsi="Courier New" w:cs="Courier New"/>
+          <w:color w:val="000000"/>
+          <w:sz w:val="16"/>
+          <w:szCs w:val="20"/>
+        </w:rPr>
+        <w:t>-&gt;</w:t>
+      </w:r>
+      <w:r>
+        <w:rPr>
+          <w:rFonts w:ascii="Courier New" w:hAnsi="Courier New" w:cs="Courier New"/>
+          <w:color w:val="0000C0"/>
+          <w:sz w:val="16"/>
+          <w:szCs w:val="20"/>
+        </w:rPr>
+        <w:t>transport</w:t>
+      </w:r>
+      <w:r>
+        <w:rPr>
+          <w:rFonts w:ascii="Courier New" w:hAnsi="Courier New" w:cs="Courier New"/>
+          <w:color w:val="000000"/>
+          <w:sz w:val="16"/>
+          <w:szCs w:val="20"/>
+        </w:rPr>
+        <w:t>,</w:t>
+      </w:r>
+      <w:r>
+        <w:rPr>
+          <w:rFonts w:ascii="Courier New" w:hAnsi="Courier New" w:cs="Courier New"/>
+          <w:color w:val="000000"/>
+          <w:sz w:val="16"/>
+          <w:szCs w:val="20"/>
+        </w:rPr>
+        <w:t xml:space="preserve"> </w:t>
+      </w:r>
+      <w:r>
+        <w:rPr>
+          <w:rFonts w:ascii="Courier New" w:hAnsi="Courier New" w:cs="Courier New"/>
+          <w:color w:val="000000"/>
+          <w:sz w:val="16"/>
+          <w:szCs w:val="20"/>
+        </w:rPr>
+        <w:t xml:space="preserve">0, </w:t>
+      </w:r>
+      <w:proofErr w:type="gramStart"/>
+      <w:r>
+        <w:rPr>
+          <w:rFonts w:ascii="Courier New" w:hAnsi="Courier New" w:cs="Courier New"/>
+          <w:color w:val="000000"/>
+          <w:sz w:val="16"/>
+          <w:szCs w:val="20"/>
+        </w:rPr>
+        <w:t>NULL )</w:t>
+      </w:r>
+      <w:proofErr w:type="gramEnd"/>
+      <w:r>
+        <w:rPr>
+          <w:rFonts w:ascii="Courier New" w:hAnsi="Courier New" w:cs="Courier New"/>
+          <w:color w:val="000000"/>
+          <w:sz w:val="16"/>
+          <w:szCs w:val="20"/>
+        </w:rPr>
+        <w:t>;</w:t>
+      </w:r>
+    </w:p>
+    <w:p>
+      <w:pPr>
+        <w:autoSpaceDE w:val="0"/>
+        <w:autoSpaceDN w:val="0"/>
+        <w:adjustRightInd w:val="0"/>
+        <w:spacing w:after="0" w:line="240" w:lineRule="auto"/>
+        <w:ind w:left="720"/>
+        <w:rPr>
+          <w:rFonts w:ascii="Courier New" w:hAnsi="Courier New" w:cs="Courier New"/>
+          <w:sz w:val="16"/>
+          <w:szCs w:val="20"/>
+        </w:rPr>
+      </w:pPr>
+      <w:r>
+        <w:rPr>
+          <w:rFonts w:ascii="Courier New" w:hAnsi="Courier New" w:cs="Courier New"/>
+          <w:color w:val="000000"/>
+          <w:sz w:val="16"/>
+          <w:szCs w:val="20"/>
+        </w:rPr>
+        <w:t xml:space="preserve">    </w:t>
+      </w:r>
+      <w:r>
+        <w:rPr>
+          <w:rFonts w:ascii="Courier New" w:hAnsi="Courier New" w:cs="Courier New"/>
+          <w:color w:val="000000"/>
+          <w:sz w:val="16"/>
+          <w:szCs w:val="20"/>
+        </w:rPr>
+        <w:t>WICED_BT_</w:t>
+      </w:r>
+      <w:proofErr w:type="gramStart"/>
+      <w:r>
+        <w:rPr>
+          <w:rFonts w:ascii="Courier New" w:hAnsi="Courier New" w:cs="Courier New"/>
+          <w:color w:val="000000"/>
+          <w:sz w:val="16"/>
+          <w:szCs w:val="20"/>
+        </w:rPr>
+        <w:t xml:space="preserve">TRACE( </w:t>
+      </w:r>
+      <w:r>
+        <w:rPr>
+          <w:rFonts w:ascii="Courier New" w:hAnsi="Courier New" w:cs="Courier New"/>
+          <w:color w:val="2A00FF"/>
+          <w:sz w:val="16"/>
+          <w:szCs w:val="20"/>
+        </w:rPr>
+        <w:t>"</w:t>
+      </w:r>
+      <w:proofErr w:type="spellStart"/>
+      <w:proofErr w:type="gramEnd"/>
+      <w:r>
+        <w:rPr>
+          <w:rFonts w:ascii="Courier New" w:hAnsi="Courier New" w:cs="Courier New"/>
+          <w:color w:val="2A00FF"/>
+          <w:sz w:val="16"/>
+          <w:szCs w:val="20"/>
+        </w:rPr>
+        <w:t>wiced_bt_dev_sec_bond</w:t>
+      </w:r>
+      <w:proofErr w:type="spellEnd"/>
+      <w:r>
+        <w:rPr>
+          <w:rFonts w:ascii="Courier New" w:hAnsi="Courier New" w:cs="Courier New"/>
+          <w:color w:val="2A00FF"/>
+          <w:sz w:val="16"/>
+          <w:szCs w:val="20"/>
+        </w:rPr>
+        <w:t xml:space="preserve"> %d \n"</w:t>
+      </w:r>
+      <w:r>
+        <w:rPr>
+          <w:rFonts w:ascii="Courier New" w:hAnsi="Courier New" w:cs="Courier New"/>
+          <w:color w:val="000000"/>
+          <w:sz w:val="16"/>
+          <w:szCs w:val="20"/>
+        </w:rPr>
+        <w:t xml:space="preserve">, </w:t>
+      </w:r>
+      <w:r>
+        <w:rPr>
+          <w:rFonts w:ascii="Courier New" w:hAnsi="Courier New" w:cs="Courier New"/>
+          <w:color w:val="000000"/>
+          <w:sz w:val="16"/>
+          <w:szCs w:val="20"/>
+        </w:rPr>
+        <w:t>status</w:t>
+      </w:r>
+      <w:r>
+        <w:rPr>
+          <w:rFonts w:ascii="Courier New" w:hAnsi="Courier New" w:cs="Courier New"/>
+          <w:color w:val="000000"/>
+          <w:sz w:val="16"/>
+          <w:szCs w:val="20"/>
+        </w:rPr>
+        <w:t xml:space="preserve"> );</w:t>
+      </w:r>
+    </w:p>
+    <w:p>
+      <w:pPr>
+        <w:ind w:left="720"/>
+        <w:rPr>
+          <w:rFonts w:ascii="Courier New" w:hAnsi="Courier New" w:cs="Courier New"/>
+          <w:sz w:val="18"/>
+        </w:rPr>
+      </w:pPr>
+      <w:r>
+        <w:rPr>
+          <w:rFonts w:ascii="Courier New" w:hAnsi="Courier New" w:cs="Courier New"/>
+          <w:color w:val="000000"/>
+          <w:sz w:val="16"/>
+          <w:szCs w:val="20"/>
+        </w:rPr>
+        <w:t>}</w:t>
+      </w:r>
+    </w:p>
+    <w:p>
+      <w:r>
+        <w:t xml:space="preserve">When you want to disconnect, just call </w:t>
+      </w:r>
+      <w:proofErr w:type="spellStart"/>
+      <w:r>
+        <w:t>wiced_bt_gatt_</w:t>
+      </w:r>
+      <w:r>
+        <w:t>dis</w:t>
+      </w:r>
+      <w:r>
+        <w:t>connect</w:t>
+      </w:r>
+      <w:proofErr w:type="spellEnd"/>
+      <w:r>
+        <w:t xml:space="preserve"> with the connection ID as a parameter. Note that the connect function has "le" in the name but the disconnection function does not!</w:t>
+      </w:r>
       <w:r>
         <w:br w:type="page"/>
       </w:r>
@@ -7954,7 +10075,7 @@
       <w:pPr>
         <w:pStyle w:val="Heading1"/>
       </w:pPr>
-      <w:bookmarkStart w:id="3" w:name="_Toc526234105"/>
+      <w:bookmarkStart w:id="4" w:name="_Toc526234105"/>
       <w:r>
         <w:lastRenderedPageBreak/>
         <w:t xml:space="preserve">Attribute </w:t>
@@ -7965,7 +10086,7 @@
       <w:r>
         <w:t xml:space="preserve"> &amp; More GATT Procedures</w:t>
       </w:r>
-      <w:bookmarkEnd w:id="3"/>
+      <w:bookmarkEnd w:id="4"/>
     </w:p>
     <w:p>
       <w:r>
@@ -11721,12 +13842,12 @@
       <w:pPr>
         <w:pStyle w:val="Heading2"/>
       </w:pPr>
-      <w:bookmarkStart w:id="4" w:name="_Ref525826910"/>
-      <w:bookmarkStart w:id="5" w:name="_Toc526234106"/>
+      <w:bookmarkStart w:id="5" w:name="_Ref525826910"/>
+      <w:bookmarkStart w:id="6" w:name="_Toc526234106"/>
       <w:r>
         <w:t>GATT Library</w:t>
       </w:r>
-      <w:bookmarkEnd w:id="5"/>
+      <w:bookmarkEnd w:id="6"/>
     </w:p>
     <w:p>
       <w:r>
@@ -11872,15 +13993,15 @@
       <w:pPr>
         <w:pStyle w:val="Heading2"/>
       </w:pPr>
-      <w:bookmarkStart w:id="6" w:name="_Toc526234107"/>
+      <w:bookmarkStart w:id="7" w:name="_Toc526234107"/>
       <w:r>
         <w:t xml:space="preserve">GATT Client </w:t>
       </w:r>
       <w:r>
         <w:t>Read</w:t>
       </w:r>
-      <w:bookmarkEnd w:id="4"/>
-      <w:bookmarkEnd w:id="6"/>
+      <w:bookmarkEnd w:id="5"/>
+      <w:bookmarkEnd w:id="7"/>
     </w:p>
     <w:p>
       <w:r>
@@ -15825,7 +17946,7 @@
           <w:szCs w:val="26"/>
         </w:rPr>
       </w:pPr>
-      <w:bookmarkStart w:id="7" w:name="_Ref526014623"/>
+      <w:bookmarkStart w:id="8" w:name="_Ref526014623"/>
       <w:r>
         <w:lastRenderedPageBreak/>
         <w:br w:type="page"/>
@@ -15835,8 +17956,8 @@
       <w:pPr>
         <w:pStyle w:val="Heading2"/>
       </w:pPr>
-      <w:bookmarkStart w:id="8" w:name="_Ref526078306"/>
-      <w:bookmarkStart w:id="9" w:name="_Toc526234108"/>
+      <w:bookmarkStart w:id="9" w:name="_Ref526078306"/>
+      <w:bookmarkStart w:id="10" w:name="_Toc526234108"/>
       <w:r>
         <w:lastRenderedPageBreak/>
         <w:t xml:space="preserve">GATT Client </w:t>
@@ -15844,12 +17965,12 @@
       <w:r>
         <w:t>Write</w:t>
       </w:r>
-      <w:bookmarkEnd w:id="7"/>
+      <w:bookmarkEnd w:id="8"/>
       <w:r>
         <w:t xml:space="preserve"> and Write Command</w:t>
       </w:r>
-      <w:bookmarkEnd w:id="8"/>
       <w:bookmarkEnd w:id="9"/>
+      <w:bookmarkEnd w:id="10"/>
     </w:p>
     <w:p>
       <w:r>
@@ -17047,8 +19168,8 @@
           <w:szCs w:val="26"/>
         </w:rPr>
       </w:pPr>
-      <w:bookmarkStart w:id="10" w:name="_Ref526077234"/>
-      <w:bookmarkStart w:id="11" w:name="_Ref526077329"/>
+      <w:bookmarkStart w:id="11" w:name="_Ref526077234"/>
+      <w:bookmarkStart w:id="12" w:name="_Ref526077329"/>
       <w:r>
         <w:br w:type="page"/>
       </w:r>
@@ -17057,7 +19178,7 @@
       <w:pPr>
         <w:pStyle w:val="Heading2"/>
       </w:pPr>
-      <w:bookmarkStart w:id="12" w:name="_Toc526234109"/>
+      <w:bookmarkStart w:id="13" w:name="_Toc526234109"/>
       <w:r>
         <w:lastRenderedPageBreak/>
         <w:t xml:space="preserve">GATT Client </w:t>
@@ -17071,9 +19192,9 @@
       <w:r>
         <w:t>Indicate</w:t>
       </w:r>
-      <w:bookmarkEnd w:id="10"/>
       <w:bookmarkEnd w:id="11"/>
       <w:bookmarkEnd w:id="12"/>
+      <w:bookmarkEnd w:id="13"/>
     </w:p>
     <w:p>
       <w:r>
@@ -18908,12 +21029,12 @@
       <w:pPr>
         <w:pStyle w:val="Heading2"/>
       </w:pPr>
-      <w:bookmarkStart w:id="13" w:name="_Toc526234110"/>
+      <w:bookmarkStart w:id="14" w:name="_Toc526234110"/>
       <w:r>
         <w:lastRenderedPageBreak/>
         <w:t>GATT Group</w:t>
       </w:r>
-      <w:bookmarkEnd w:id="13"/>
+      <w:bookmarkEnd w:id="14"/>
     </w:p>
     <w:p>
       <w:r>
@@ -18974,13 +21095,13 @@
       <w:pPr>
         <w:pStyle w:val="Heading2"/>
       </w:pPr>
-      <w:bookmarkStart w:id="14" w:name="_Ref525973657"/>
-      <w:bookmarkStart w:id="15" w:name="_Toc526234111"/>
+      <w:bookmarkStart w:id="15" w:name="_Ref525973657"/>
+      <w:bookmarkStart w:id="16" w:name="_Toc526234111"/>
       <w:r>
         <w:t>GATT Client Read by Group Type</w:t>
       </w:r>
-      <w:bookmarkEnd w:id="14"/>
       <w:bookmarkEnd w:id="15"/>
+      <w:bookmarkEnd w:id="16"/>
     </w:p>
     <w:p>
       <w:r>
@@ -20759,13 +22880,13 @@
       <w:pPr>
         <w:pStyle w:val="Heading2"/>
       </w:pPr>
-      <w:bookmarkStart w:id="16" w:name="_Ref525974179"/>
-      <w:bookmarkStart w:id="17" w:name="_Toc526234112"/>
+      <w:bookmarkStart w:id="17" w:name="_Ref525974179"/>
+      <w:bookmarkStart w:id="18" w:name="_Toc526234112"/>
       <w:r>
         <w:t>GATT Client Find by Type Value</w:t>
       </w:r>
-      <w:bookmarkEnd w:id="16"/>
       <w:bookmarkEnd w:id="17"/>
+      <w:bookmarkEnd w:id="18"/>
     </w:p>
     <w:p>
       <w:r>
@@ -21073,13 +23194,13 @@
       <w:pPr>
         <w:pStyle w:val="Heading2"/>
       </w:pPr>
-      <w:bookmarkStart w:id="18" w:name="_Ref525974192"/>
-      <w:bookmarkStart w:id="19" w:name="_Toc526234113"/>
+      <w:bookmarkStart w:id="19" w:name="_Ref525974192"/>
+      <w:bookmarkStart w:id="20" w:name="_Toc526234113"/>
       <w:r>
         <w:t>GATT Client Read by Type</w:t>
       </w:r>
-      <w:bookmarkEnd w:id="18"/>
       <w:bookmarkEnd w:id="19"/>
+      <w:bookmarkEnd w:id="20"/>
     </w:p>
     <w:p>
       <w:r>
@@ -21420,16 +23541,16 @@
       <w:pPr>
         <w:pStyle w:val="Heading2"/>
       </w:pPr>
-      <w:bookmarkStart w:id="20" w:name="_Ref525973662"/>
-      <w:bookmarkStart w:id="21" w:name="_Toc526234114"/>
+      <w:bookmarkStart w:id="21" w:name="_Ref525973662"/>
+      <w:bookmarkStart w:id="22" w:name="_Toc526234114"/>
       <w:r>
         <w:t xml:space="preserve">GATT Client </w:t>
       </w:r>
       <w:r>
         <w:t>Find Information</w:t>
       </w:r>
-      <w:bookmarkEnd w:id="20"/>
       <w:bookmarkEnd w:id="21"/>
+      <w:bookmarkEnd w:id="22"/>
     </w:p>
     <w:p>
       <w:r>
@@ -21642,7 +23763,7 @@
       <w:pPr>
         <w:pStyle w:val="Heading1"/>
       </w:pPr>
-      <w:bookmarkStart w:id="22" w:name="_Toc526234115"/>
+      <w:bookmarkStart w:id="23" w:name="_Toc526234115"/>
       <w:r>
         <w:lastRenderedPageBreak/>
         <w:t xml:space="preserve">GATT Procedure: </w:t>
@@ -21650,7 +23771,7 @@
       <w:r>
         <w:t>Service Discovery</w:t>
       </w:r>
-      <w:bookmarkEnd w:id="22"/>
+      <w:bookmarkEnd w:id="23"/>
     </w:p>
     <w:p>
       <w:r>
@@ -21733,11 +23854,11 @@
       <w:pPr>
         <w:pStyle w:val="Heading2"/>
       </w:pPr>
-      <w:bookmarkStart w:id="23" w:name="_Toc526234116"/>
+      <w:bookmarkStart w:id="24" w:name="_Toc526234116"/>
       <w:r>
         <w:t>Service Discovery Algorithm</w:t>
       </w:r>
-      <w:bookmarkEnd w:id="23"/>
+      <w:bookmarkEnd w:id="24"/>
     </w:p>
     <w:p>
       <w:r>
@@ -22002,11 +24123,11 @@
       <w:pPr>
         <w:pStyle w:val="Heading2"/>
       </w:pPr>
-      <w:bookmarkStart w:id="24" w:name="_Toc526234117"/>
+      <w:bookmarkStart w:id="25" w:name="_Toc526234117"/>
       <w:r>
         <w:t>WICED Service Discovery</w:t>
       </w:r>
-      <w:bookmarkEnd w:id="24"/>
+      <w:bookmarkEnd w:id="25"/>
     </w:p>
     <w:p>
       <w:pPr>
@@ -24231,11 +26352,11 @@
       <w:pPr>
         <w:pStyle w:val="Heading1"/>
       </w:pPr>
-      <w:bookmarkStart w:id="25" w:name="_Toc526234118"/>
+      <w:bookmarkStart w:id="26" w:name="_Toc526234118"/>
       <w:r>
         <w:t>Running a GATT Server</w:t>
       </w:r>
-      <w:bookmarkEnd w:id="25"/>
+      <w:bookmarkEnd w:id="26"/>
     </w:p>
     <w:p>
       <w:r>
@@ -24286,12 +26407,12 @@
       <w:pPr>
         <w:pStyle w:val="Heading1"/>
       </w:pPr>
-      <w:bookmarkStart w:id="26" w:name="_Toc526234119"/>
+      <w:bookmarkStart w:id="27" w:name="_Toc526234119"/>
       <w:r>
         <w:lastRenderedPageBreak/>
         <w:t>Exercises</w:t>
       </w:r>
-      <w:bookmarkEnd w:id="26"/>
+      <w:bookmarkEnd w:id="27"/>
     </w:p>
     <w:p>
       <w:r>
@@ -24353,14 +26474,14 @@
       <w:pPr>
         <w:pStyle w:val="Exercise"/>
       </w:pPr>
-      <w:bookmarkStart w:id="27" w:name="_Toc526234120"/>
+      <w:bookmarkStart w:id="28" w:name="_Toc526234120"/>
       <w:r>
         <w:t xml:space="preserve">Make an </w:t>
       </w:r>
       <w:r>
         <w:t>Observer</w:t>
       </w:r>
-      <w:bookmarkEnd w:id="27"/>
+      <w:bookmarkEnd w:id="28"/>
     </w:p>
     <w:p>
       <w:r>
@@ -24833,7 +26954,7 @@
           <w:numId w:val="16"/>
         </w:numPr>
       </w:pPr>
-      <w:bookmarkStart w:id="28" w:name="_Hlk526107761"/>
+      <w:bookmarkStart w:id="29" w:name="_Hlk526107761"/>
       <w:r>
         <w:t>What is the cause of “Unhandled Bluetooth Management Event: 0x16 (22)”</w:t>
       </w:r>
@@ -24861,7 +26982,7 @@
       <w:r>
         <w:t>?</w:t>
       </w:r>
-      <w:bookmarkEnd w:id="28"/>
+      <w:bookmarkEnd w:id="29"/>
     </w:p>
     <w:p>
       <w:r>
@@ -24872,7 +26993,7 @@
       <w:pPr>
         <w:pStyle w:val="Exercise"/>
       </w:pPr>
-      <w:bookmarkStart w:id="29" w:name="_Toc526234121"/>
+      <w:bookmarkStart w:id="30" w:name="_Toc526234121"/>
       <w:r>
         <w:lastRenderedPageBreak/>
         <w:t xml:space="preserve">Read the Device Name </w:t>
@@ -24886,7 +27007,7 @@
       <w:r>
         <w:t>'s Info</w:t>
       </w:r>
-      <w:bookmarkEnd w:id="29"/>
+      <w:bookmarkEnd w:id="30"/>
     </w:p>
     <w:p>
       <w:r>
@@ -25233,7 +27354,7 @@
           <w:szCs w:val="26"/>
         </w:rPr>
       </w:pPr>
-      <w:bookmarkStart w:id="30" w:name="_Ref526004537"/>
+      <w:bookmarkStart w:id="31" w:name="_Ref526004537"/>
       <w:r>
         <w:br w:type="page"/>
       </w:r>
@@ -25242,7 +27363,7 @@
       <w:pPr>
         <w:pStyle w:val="Exercise"/>
       </w:pPr>
-      <w:bookmarkStart w:id="31" w:name="_Toc526234122"/>
+      <w:bookmarkStart w:id="32" w:name="_Toc526234122"/>
       <w:r>
         <w:lastRenderedPageBreak/>
         <w:t xml:space="preserve">Update to connect to your </w:t>
@@ -25256,8 +27377,8 @@
       <w:r>
         <w:t>device &amp; turn on/off the LED</w:t>
       </w:r>
-      <w:bookmarkEnd w:id="30"/>
       <w:bookmarkEnd w:id="31"/>
+      <w:bookmarkEnd w:id="32"/>
     </w:p>
     <w:p>
       <w:r>
@@ -26464,7 +28585,7 @@
       <w:pPr>
         <w:pStyle w:val="Exercise"/>
       </w:pPr>
-      <w:bookmarkStart w:id="32" w:name="_Toc526234123"/>
+      <w:bookmarkStart w:id="33" w:name="_Toc526234123"/>
       <w:r>
         <w:lastRenderedPageBreak/>
         <w:t xml:space="preserve">(Advanced) </w:t>
@@ -26481,7 +28602,7 @@
       <w:r>
         <w:t xml:space="preserve"> on/off</w:t>
       </w:r>
-      <w:bookmarkEnd w:id="32"/>
+      <w:bookmarkEnd w:id="33"/>
     </w:p>
     <w:p>
       <w:r>
@@ -26605,8 +28726,6 @@
       <w:r>
         <w:t>.</w:t>
       </w:r>
-      <w:bookmarkStart w:id="33" w:name="_GoBack"/>
-      <w:bookmarkEnd w:id="33"/>
       <w:r>
         <w:t xml:space="preserve"> Authenticated)</w:t>
       </w:r>
@@ -30906,7 +33025,6 @@
         <w:docPartUnique/>
       </w:docPartObj>
     </w:sdtPr>
-    <w:sdtEndPr/>
     <w:sdtContent>
       <w:sdt>
         <w:sdtPr>
@@ -30916,7 +33034,6 @@
             <w:docPartUnique/>
           </w:docPartObj>
         </w:sdtPr>
-        <w:sdtEndPr/>
         <w:sdtContent>
           <w:p>
             <w:pPr>
@@ -34759,7 +36876,7 @@
 </file>
 
 <file path=customXml/itemProps1.xml><?xml version="1.0" encoding="utf-8"?>
-<ds:datastoreItem xmlns:ds="http://schemas.openxmlformats.org/officeDocument/2006/customXml" ds:itemID="{4EC84F70-EAAC-4200-ACDC-A25365026E58}">
+<ds:datastoreItem xmlns:ds="http://schemas.openxmlformats.org/officeDocument/2006/customXml" ds:itemID="{83C105D0-3225-4FEE-B173-412815253AAF}">
   <ds:schemaRefs>
     <ds:schemaRef ds:uri="http://schemas.openxmlformats.org/officeDocument/2006/bibliography"/>
   </ds:schemaRefs>

</xml_diff>

<commit_message>
Minor updates - remove RPA from eddystone projects and 4D peri, fix bug in 4D scan response if name is shorter than search name length.
</commit_message>
<xml_diff>
--- a/labmanual/English/WBT101-04D-BLE-Central.docx
+++ b/labmanual/English/WBT101-04D-BLE-Central.docx
@@ -8,6 +8,8 @@
           <w:rStyle w:val="BookTitle"/>
         </w:rPr>
       </w:pPr>
+      <w:bookmarkStart w:id="0" w:name="_GoBack"/>
+      <w:bookmarkEnd w:id="0"/>
       <w:r>
         <w:rPr>
           <w:rStyle w:val="BookTitle"/>
@@ -1485,13 +1487,7 @@
         <w:rPr>
           <w:noProof/>
         </w:rPr>
-        <w:t>2</w:t>
-      </w:r>
-      <w:r>
-        <w:rPr>
-          <w:noProof/>
-        </w:rPr>
-        <w:t>3</w:t>
+        <w:t>23</w:t>
       </w:r>
       <w:r>
         <w:rPr>
@@ -1647,7 +1643,7 @@
       <w:pPr>
         <w:pStyle w:val="Heading1"/>
       </w:pPr>
-      <w:bookmarkStart w:id="0" w:name="_Toc8587121"/>
+      <w:bookmarkStart w:id="1" w:name="_Toc8587121"/>
       <w:r>
         <w:lastRenderedPageBreak/>
         <w:t xml:space="preserve">GAP </w:t>
@@ -1658,7 +1654,7 @@
       <w:r>
         <w:t>, the Observer and the Central</w:t>
       </w:r>
-      <w:bookmarkEnd w:id="0"/>
+      <w:bookmarkEnd w:id="1"/>
       <w:r>
         <w:t xml:space="preserve"> </w:t>
       </w:r>
@@ -1785,11 +1781,11 @@
       <w:pPr>
         <w:pStyle w:val="Heading1"/>
       </w:pPr>
-      <w:bookmarkStart w:id="1" w:name="_Toc8587122"/>
+      <w:bookmarkStart w:id="2" w:name="_Toc8587122"/>
       <w:r>
         <w:t>Scanning</w:t>
       </w:r>
-      <w:bookmarkEnd w:id="1"/>
+      <w:bookmarkEnd w:id="2"/>
     </w:p>
     <w:p>
       <w:r>
@@ -3670,7 +3666,16 @@
           <w:sz w:val="16"/>
           <w:szCs w:val="18"/>
         </w:rPr>
-        <w:t xml:space="preserve"> &amp;&amp; ( </w:t>
+        <w:t xml:space="preserve"> &amp;&amp; </w:t>
+      </w:r>
+      <w:r>
+        <w:rPr>
+          <w:rFonts w:ascii="Courier New" w:hAnsi="Courier New" w:cs="Courier New"/>
+          <w:color w:val="000000"/>
+          <w:sz w:val="16"/>
+          <w:szCs w:val="18"/>
+        </w:rPr>
+        <w:t xml:space="preserve">( </w:t>
       </w:r>
       <w:proofErr w:type="spellStart"/>
       <w:r>
@@ -3690,7 +3695,74 @@
           <w:sz w:val="16"/>
           <w:szCs w:val="18"/>
         </w:rPr>
-        <w:t xml:space="preserve"> &gt; 0 ) &amp;&amp; ! </w:t>
+        <w:t xml:space="preserve"> == </w:t>
+      </w:r>
+      <w:proofErr w:type="spellStart"/>
+      <w:r>
+        <w:rPr>
+          <w:rFonts w:ascii="Courier New" w:hAnsi="Courier New" w:cs="Courier New"/>
+          <w:color w:val="000000"/>
+          <w:sz w:val="16"/>
+          <w:szCs w:val="18"/>
+        </w:rPr>
+        <w:t>strlen</w:t>
+      </w:r>
+      <w:proofErr w:type="spellEnd"/>
+      <w:r>
+        <w:rPr>
+          <w:rFonts w:ascii="Courier New" w:hAnsi="Courier New" w:cs="Courier New"/>
+          <w:color w:val="000000"/>
+          <w:sz w:val="16"/>
+          <w:szCs w:val="18"/>
+        </w:rPr>
+        <w:t>("</w:t>
+      </w:r>
+      <w:proofErr w:type="spellStart"/>
+      <w:r>
+        <w:rPr>
+          <w:rFonts w:ascii="Courier New" w:hAnsi="Courier New" w:cs="Courier New"/>
+          <w:color w:val="000000"/>
+          <w:sz w:val="16"/>
+          <w:szCs w:val="18"/>
+        </w:rPr>
+        <w:t>key_peri</w:t>
+      </w:r>
+      <w:proofErr w:type="spellEnd"/>
+      <w:r>
+        <w:rPr>
+          <w:rFonts w:ascii="Courier New" w:hAnsi="Courier New" w:cs="Courier New"/>
+          <w:color w:val="000000"/>
+          <w:sz w:val="16"/>
+          <w:szCs w:val="18"/>
+        </w:rPr>
+        <w:t>")</w:t>
+      </w:r>
+      <w:r>
+        <w:rPr>
+          <w:rFonts w:ascii="Courier New" w:hAnsi="Courier New" w:cs="Courier New"/>
+          <w:color w:val="000000"/>
+          <w:sz w:val="16"/>
+          <w:szCs w:val="18"/>
+        </w:rPr>
+        <w:t xml:space="preserve"> </w:t>
+      </w:r>
+      <w:r>
+        <w:rPr>
+          <w:rFonts w:ascii="Courier New" w:hAnsi="Courier New" w:cs="Courier New"/>
+          <w:color w:val="000000"/>
+          <w:sz w:val="16"/>
+          <w:szCs w:val="18"/>
+        </w:rPr>
+        <w:t>)</w:t>
+      </w:r>
+      <w:r>
+        <w:rPr>
+          <w:rFonts w:ascii="Courier New" w:hAnsi="Courier New" w:cs="Courier New"/>
+          <w:color w:val="000000"/>
+          <w:sz w:val="16"/>
+          <w:szCs w:val="18"/>
+        </w:rPr>
+        <w:t xml:space="preserve"> &amp;&amp; ! </w:t>
       </w:r>
       <w:proofErr w:type="spellStart"/>
       <w:r>
@@ -5301,7 +5373,7 @@
       <w:pPr>
         <w:pStyle w:val="Heading1"/>
       </w:pPr>
-      <w:bookmarkStart w:id="2" w:name="_Toc8587123"/>
+      <w:bookmarkStart w:id="3" w:name="_Toc8587123"/>
       <w:r>
         <w:lastRenderedPageBreak/>
         <w:t>Connect</w:t>
@@ -5318,7 +5390,7 @@
       <w:r>
         <w:t>, and Encrypting</w:t>
       </w:r>
-      <w:bookmarkEnd w:id="2"/>
+      <w:bookmarkEnd w:id="3"/>
     </w:p>
     <w:p>
       <w:r>
@@ -10501,7 +10573,7 @@
       <w:pPr>
         <w:pStyle w:val="Heading1"/>
       </w:pPr>
-      <w:bookmarkStart w:id="3" w:name="_Toc8587124"/>
+      <w:bookmarkStart w:id="4" w:name="_Toc8587124"/>
       <w:r>
         <w:t xml:space="preserve">Attribute </w:t>
       </w:r>
@@ -10511,7 +10583,7 @@
       <w:r>
         <w:t xml:space="preserve"> &amp; More GATT Procedures</w:t>
       </w:r>
-      <w:bookmarkEnd w:id="3"/>
+      <w:bookmarkEnd w:id="4"/>
     </w:p>
     <w:p>
       <w:r>
@@ -14354,8 +14426,8 @@
       <w:pPr>
         <w:pStyle w:val="Heading2"/>
       </w:pPr>
-      <w:bookmarkStart w:id="4" w:name="_Ref525826910"/>
       <w:bookmarkStart w:id="5" w:name="_Toc8587125"/>
+      <w:bookmarkStart w:id="6" w:name="_Ref525826910"/>
       <w:r>
         <w:t>GATT Library</w:t>
       </w:r>
@@ -14469,15 +14541,15 @@
       <w:pPr>
         <w:pStyle w:val="Heading2"/>
       </w:pPr>
-      <w:bookmarkStart w:id="6" w:name="_Toc8587126"/>
+      <w:bookmarkStart w:id="7" w:name="_Toc8587126"/>
       <w:r>
         <w:t xml:space="preserve">GATT Client </w:t>
       </w:r>
       <w:r>
         <w:t>Read</w:t>
       </w:r>
-      <w:bookmarkEnd w:id="4"/>
       <w:bookmarkEnd w:id="6"/>
+      <w:bookmarkEnd w:id="7"/>
     </w:p>
     <w:p>
       <w:r>
@@ -18456,7 +18528,7 @@
         </w:rPr>
         <w:t>;</w:t>
       </w:r>
-      <w:bookmarkStart w:id="7" w:name="_Ref526014623"/>
+      <w:bookmarkStart w:id="8" w:name="_Ref526014623"/>
       <w:r>
         <w:br w:type="page"/>
       </w:r>
@@ -18465,8 +18537,8 @@
       <w:pPr>
         <w:pStyle w:val="Heading2"/>
       </w:pPr>
-      <w:bookmarkStart w:id="8" w:name="_Ref526078306"/>
-      <w:bookmarkStart w:id="9" w:name="_Toc8587127"/>
+      <w:bookmarkStart w:id="9" w:name="_Ref526078306"/>
+      <w:bookmarkStart w:id="10" w:name="_Toc8587127"/>
       <w:r>
         <w:lastRenderedPageBreak/>
         <w:t xml:space="preserve">GATT Client </w:t>
@@ -18474,12 +18546,12 @@
       <w:r>
         <w:t>Write</w:t>
       </w:r>
-      <w:bookmarkEnd w:id="7"/>
+      <w:bookmarkEnd w:id="8"/>
       <w:r>
         <w:t xml:space="preserve"> and Write Command</w:t>
       </w:r>
-      <w:bookmarkEnd w:id="8"/>
       <w:bookmarkEnd w:id="9"/>
+      <w:bookmarkEnd w:id="10"/>
     </w:p>
     <w:p>
       <w:r>
@@ -19697,8 +19769,8 @@
           <w:szCs w:val="26"/>
         </w:rPr>
       </w:pPr>
-      <w:bookmarkStart w:id="10" w:name="_Ref526077234"/>
-      <w:bookmarkStart w:id="11" w:name="_Ref526077329"/>
+      <w:bookmarkStart w:id="11" w:name="_Ref526077234"/>
+      <w:bookmarkStart w:id="12" w:name="_Ref526077329"/>
       <w:r>
         <w:br w:type="page"/>
       </w:r>
@@ -19707,7 +19779,7 @@
       <w:pPr>
         <w:pStyle w:val="Heading2"/>
       </w:pPr>
-      <w:bookmarkStart w:id="12" w:name="_Toc8587128"/>
+      <w:bookmarkStart w:id="13" w:name="_Toc8587128"/>
       <w:r>
         <w:lastRenderedPageBreak/>
         <w:t xml:space="preserve">GATT Client </w:t>
@@ -19721,9 +19793,9 @@
       <w:r>
         <w:t>Indicate</w:t>
       </w:r>
-      <w:bookmarkEnd w:id="10"/>
       <w:bookmarkEnd w:id="11"/>
       <w:bookmarkEnd w:id="12"/>
+      <w:bookmarkEnd w:id="13"/>
     </w:p>
     <w:p>
       <w:r>
@@ -21558,12 +21630,12 @@
       <w:pPr>
         <w:pStyle w:val="Heading2"/>
       </w:pPr>
-      <w:bookmarkStart w:id="13" w:name="_Toc8587129"/>
+      <w:bookmarkStart w:id="14" w:name="_Toc8587129"/>
       <w:r>
         <w:lastRenderedPageBreak/>
         <w:t>GATT Group</w:t>
       </w:r>
-      <w:bookmarkEnd w:id="13"/>
+      <w:bookmarkEnd w:id="14"/>
     </w:p>
     <w:p>
       <w:r>
@@ -21636,13 +21708,13 @@
       <w:pPr>
         <w:pStyle w:val="Heading2"/>
       </w:pPr>
-      <w:bookmarkStart w:id="14" w:name="_Ref525973657"/>
-      <w:bookmarkStart w:id="15" w:name="_Toc8587130"/>
+      <w:bookmarkStart w:id="15" w:name="_Ref525973657"/>
+      <w:bookmarkStart w:id="16" w:name="_Toc8587130"/>
       <w:r>
         <w:t>GATT Client Read by Group Type</w:t>
       </w:r>
-      <w:bookmarkEnd w:id="14"/>
       <w:bookmarkEnd w:id="15"/>
+      <w:bookmarkEnd w:id="16"/>
     </w:p>
     <w:p>
       <w:r>
@@ -24141,13 +24213,13 @@
       <w:pPr>
         <w:pStyle w:val="Heading2"/>
       </w:pPr>
-      <w:bookmarkStart w:id="16" w:name="_Ref525974179"/>
-      <w:bookmarkStart w:id="17" w:name="_Toc8587131"/>
+      <w:bookmarkStart w:id="17" w:name="_Ref525974179"/>
+      <w:bookmarkStart w:id="18" w:name="_Toc8587131"/>
       <w:r>
         <w:t>GATT Client Find by Type Value</w:t>
       </w:r>
-      <w:bookmarkEnd w:id="16"/>
       <w:bookmarkEnd w:id="17"/>
+      <w:bookmarkEnd w:id="18"/>
     </w:p>
     <w:p>
       <w:r>
@@ -24476,7 +24548,7 @@
           <w:szCs w:val="26"/>
         </w:rPr>
       </w:pPr>
-      <w:bookmarkStart w:id="18" w:name="_Ref525974192"/>
+      <w:bookmarkStart w:id="19" w:name="_Ref525974192"/>
       <w:r>
         <w:br w:type="page"/>
       </w:r>
@@ -24485,13 +24557,13 @@
       <w:pPr>
         <w:pStyle w:val="Heading2"/>
       </w:pPr>
-      <w:bookmarkStart w:id="19" w:name="_Toc8587132"/>
+      <w:bookmarkStart w:id="20" w:name="_Toc8587132"/>
       <w:r>
         <w:lastRenderedPageBreak/>
         <w:t>GATT Client Read by Type</w:t>
       </w:r>
-      <w:bookmarkEnd w:id="18"/>
       <w:bookmarkEnd w:id="19"/>
+      <w:bookmarkEnd w:id="20"/>
     </w:p>
     <w:p>
       <w:r>
@@ -24989,16 +25061,16 @@
       <w:pPr>
         <w:pStyle w:val="Heading2"/>
       </w:pPr>
-      <w:bookmarkStart w:id="20" w:name="_Ref525973662"/>
-      <w:bookmarkStart w:id="21" w:name="_Toc8587133"/>
+      <w:bookmarkStart w:id="21" w:name="_Ref525973662"/>
+      <w:bookmarkStart w:id="22" w:name="_Toc8587133"/>
       <w:r>
         <w:t xml:space="preserve">GATT Client </w:t>
       </w:r>
       <w:r>
         <w:t>Find Information</w:t>
       </w:r>
-      <w:bookmarkEnd w:id="20"/>
       <w:bookmarkEnd w:id="21"/>
+      <w:bookmarkEnd w:id="22"/>
     </w:p>
     <w:p>
       <w:r>
@@ -25228,7 +25300,7 @@
       <w:pPr>
         <w:pStyle w:val="Heading1"/>
       </w:pPr>
-      <w:bookmarkStart w:id="22" w:name="_Toc8587134"/>
+      <w:bookmarkStart w:id="23" w:name="_Toc8587134"/>
       <w:r>
         <w:lastRenderedPageBreak/>
         <w:t xml:space="preserve">GATT Procedure: </w:t>
@@ -25236,7 +25308,7 @@
       <w:r>
         <w:t>Service Discovery</w:t>
       </w:r>
-      <w:bookmarkEnd w:id="22"/>
+      <w:bookmarkEnd w:id="23"/>
     </w:p>
     <w:p>
       <w:r>
@@ -25319,11 +25391,11 @@
       <w:pPr>
         <w:pStyle w:val="Heading2"/>
       </w:pPr>
-      <w:bookmarkStart w:id="23" w:name="_Toc8587135"/>
+      <w:bookmarkStart w:id="24" w:name="_Toc8587135"/>
       <w:r>
         <w:t>Service Discovery Algorithm</w:t>
       </w:r>
-      <w:bookmarkEnd w:id="23"/>
+      <w:bookmarkEnd w:id="24"/>
     </w:p>
     <w:p>
       <w:r>
@@ -25586,11 +25658,11 @@
       <w:pPr>
         <w:pStyle w:val="Heading2"/>
       </w:pPr>
-      <w:bookmarkStart w:id="24" w:name="_Toc8587136"/>
+      <w:bookmarkStart w:id="25" w:name="_Toc8587136"/>
       <w:r>
         <w:t>WICED Service Discovery</w:t>
       </w:r>
-      <w:bookmarkEnd w:id="24"/>
+      <w:bookmarkEnd w:id="25"/>
     </w:p>
     <w:p>
       <w:pPr>
@@ -27818,11 +27890,11 @@
       <w:pPr>
         <w:pStyle w:val="Heading1"/>
       </w:pPr>
-      <w:bookmarkStart w:id="25" w:name="_Toc8587137"/>
+      <w:bookmarkStart w:id="26" w:name="_Toc8587137"/>
       <w:r>
         <w:t>Running a GATT Server</w:t>
       </w:r>
-      <w:bookmarkEnd w:id="25"/>
+      <w:bookmarkEnd w:id="26"/>
     </w:p>
     <w:p>
       <w:r>
@@ -27873,12 +27945,12 @@
       <w:pPr>
         <w:pStyle w:val="Heading1"/>
       </w:pPr>
-      <w:bookmarkStart w:id="26" w:name="_Toc8587138"/>
+      <w:bookmarkStart w:id="27" w:name="_Toc8587138"/>
       <w:r>
         <w:lastRenderedPageBreak/>
         <w:t>Exercises</w:t>
       </w:r>
-      <w:bookmarkEnd w:id="26"/>
+      <w:bookmarkEnd w:id="27"/>
     </w:p>
     <w:p>
       <w:r>
@@ -27915,11 +27987,11 @@
       <w:pPr>
         <w:pStyle w:val="Exercise"/>
       </w:pPr>
-      <w:bookmarkStart w:id="27" w:name="_Toc8587139"/>
+      <w:bookmarkStart w:id="28" w:name="_Toc8587139"/>
       <w:r>
         <w:t>Make an Observer</w:t>
       </w:r>
-      <w:bookmarkEnd w:id="27"/>
+      <w:bookmarkEnd w:id="28"/>
     </w:p>
     <w:p>
       <w:r>
@@ -27988,16 +28060,16 @@
       <w:r>
         <w:t xml:space="preserve"> from the modus.mk files in either templates/</w:t>
       </w:r>
-      <w:commentRangeStart w:id="28"/>
+      <w:commentRangeStart w:id="29"/>
       <w:r>
         <w:t>CYW92019EVB</w:t>
       </w:r>
-      <w:commentRangeEnd w:id="28"/>
+      <w:commentRangeEnd w:id="29"/>
       <w:r>
         <w:rPr>
           <w:rStyle w:val="CommentReference"/>
         </w:rPr>
-        <w:commentReference w:id="28"/>
+        <w:commentReference w:id="29"/>
       </w:r>
       <w:r>
         <w:t>/</w:t>
@@ -28792,7 +28864,7 @@
       <w:pPr>
         <w:pStyle w:val="Exercise"/>
       </w:pPr>
-      <w:bookmarkStart w:id="29" w:name="_Toc8587140"/>
+      <w:bookmarkStart w:id="30" w:name="_Toc8587140"/>
       <w:r>
         <w:lastRenderedPageBreak/>
         <w:t xml:space="preserve">Read the Device Name to </w:t>
@@ -28821,7 +28893,7 @@
       <w:r>
         <w:t>evice's Info</w:t>
       </w:r>
-      <w:bookmarkEnd w:id="29"/>
+      <w:bookmarkEnd w:id="30"/>
     </w:p>
     <w:p>
       <w:r>
@@ -29098,7 +29170,7 @@
           <w:szCs w:val="26"/>
         </w:rPr>
       </w:pPr>
-      <w:bookmarkStart w:id="30" w:name="_Ref526004537"/>
+      <w:bookmarkStart w:id="31" w:name="_Ref526004537"/>
       <w:r>
         <w:br w:type="page"/>
       </w:r>
@@ -29107,7 +29179,7 @@
       <w:pPr>
         <w:pStyle w:val="Exercise"/>
       </w:pPr>
-      <w:bookmarkStart w:id="31" w:name="_Toc8587141"/>
+      <w:bookmarkStart w:id="32" w:name="_Toc8587141"/>
       <w:r>
         <w:lastRenderedPageBreak/>
         <w:t xml:space="preserve">Update to </w:t>
@@ -29148,8 +29220,8 @@
       <w:r>
         <w:t xml:space="preserve"> the LED</w:t>
       </w:r>
-      <w:bookmarkEnd w:id="30"/>
       <w:bookmarkEnd w:id="31"/>
+      <w:bookmarkEnd w:id="32"/>
     </w:p>
     <w:p>
       <w:r>
@@ -29837,7 +29909,7 @@
       <w:pPr>
         <w:pStyle w:val="Exercise"/>
       </w:pPr>
-      <w:bookmarkStart w:id="32" w:name="_Toc8587142"/>
+      <w:bookmarkStart w:id="33" w:name="_Toc8587142"/>
       <w:r>
         <w:lastRenderedPageBreak/>
         <w:t xml:space="preserve">(Advanced) Add </w:t>
@@ -29857,7 +29929,7 @@
       <w:r>
         <w:t>ON/OFF</w:t>
       </w:r>
-      <w:bookmarkEnd w:id="32"/>
+      <w:bookmarkEnd w:id="33"/>
     </w:p>
     <w:p>
       <w:r>
@@ -30236,16 +30308,16 @@
           <w:numId w:val="19"/>
         </w:numPr>
       </w:pPr>
-      <w:commentRangeStart w:id="33"/>
+      <w:commentRangeStart w:id="34"/>
       <w:r>
         <w:t>Verify that the connection is made</w:t>
       </w:r>
-      <w:commentRangeEnd w:id="33"/>
+      <w:commentRangeEnd w:id="34"/>
       <w:r>
         <w:rPr>
           <w:rStyle w:val="CommentReference"/>
         </w:rPr>
-        <w:commentReference w:id="33"/>
+        <w:commentReference w:id="34"/>
       </w:r>
     </w:p>
     <w:p>
@@ -30347,7 +30419,7 @@
       <w:pPr>
         <w:pStyle w:val="Exercise"/>
       </w:pPr>
-      <w:bookmarkStart w:id="34" w:name="_Toc8587143"/>
+      <w:bookmarkStart w:id="35" w:name="_Toc8587143"/>
       <w:r>
         <w:lastRenderedPageBreak/>
         <w:t xml:space="preserve">(Advanced) Make </w:t>
@@ -30364,7 +30436,7 @@
       <w:r>
         <w:t xml:space="preserve"> Service Discovery</w:t>
       </w:r>
-      <w:bookmarkEnd w:id="34"/>
+      <w:bookmarkEnd w:id="35"/>
     </w:p>
     <w:p>
       <w:r>
@@ -32513,7 +32585,7 @@
           <w:numId w:val="21"/>
         </w:numPr>
       </w:pPr>
-      <w:commentRangeStart w:id="35"/>
+      <w:commentRangeStart w:id="36"/>
       <w:r>
         <w:t xml:space="preserve">In the </w:t>
       </w:r>
@@ -32529,12 +32601,12 @@
       <w:r>
         <w:t xml:space="preserve"> == 0x2902 then save the Button CCCD Handle. </w:t>
       </w:r>
-      <w:commentRangeEnd w:id="35"/>
+      <w:commentRangeEnd w:id="36"/>
       <w:r>
         <w:rPr>
           <w:rStyle w:val="CommentReference"/>
         </w:rPr>
-        <w:commentReference w:id="35"/>
+        <w:commentReference w:id="36"/>
       </w:r>
     </w:p>
     <w:p>
@@ -33563,16 +33635,16 @@
           <w:numId w:val="21"/>
         </w:numPr>
       </w:pPr>
-      <w:commentRangeStart w:id="36"/>
+      <w:commentRangeStart w:id="37"/>
       <w:r>
         <w:t>Discover the Modus Service (q)</w:t>
       </w:r>
-      <w:commentRangeEnd w:id="36"/>
+      <w:commentRangeEnd w:id="37"/>
       <w:r>
         <w:rPr>
           <w:rStyle w:val="CommentReference"/>
         </w:rPr>
-        <w:commentReference w:id="36"/>
+        <w:commentReference w:id="37"/>
       </w:r>
     </w:p>
     <w:p>
@@ -33976,7 +34048,7 @@
 
 <file path=word/comments.xml><?xml version="1.0" encoding="utf-8"?>
 <w:comments xmlns:wpc="http://schemas.microsoft.com/office/word/2010/wordprocessingCanvas" xmlns:cx="http://schemas.microsoft.com/office/drawing/2014/chartex" xmlns:cx1="http://schemas.microsoft.com/office/drawing/2015/9/8/chartex" xmlns:cx2="http://schemas.microsoft.com/office/drawing/2015/10/21/chartex" xmlns:cx3="http://schemas.microsoft.com/office/drawing/2016/5/9/chartex" xmlns:cx4="http://schemas.microsoft.com/office/drawing/2016/5/10/chartex" xmlns:cx5="http://schemas.microsoft.com/office/drawing/2016/5/11/chartex" xmlns:cx6="http://schemas.microsoft.com/office/drawing/2016/5/12/chartex" xmlns:cx7="http://schemas.microsoft.com/office/drawing/2016/5/13/chartex" xmlns:cx8="http://schemas.microsoft.com/office/drawing/2016/5/14/chartex" xmlns:mc="http://schemas.openxmlformats.org/markup-compatibility/2006" xmlns:aink="http://schemas.microsoft.com/office/drawing/2016/ink" xmlns:am3d="http://schemas.microsoft.com/office/drawing/2017/model3d" xmlns:o="urn:schemas-microsoft-com:office:office" xmlns:r="http://schemas.openxmlformats.org/officeDocument/2006/relationships" xmlns:m="http://schemas.openxmlformats.org/officeDocument/2006/math" xmlns:v="urn:schemas-microsoft-com:vml" xmlns:wp14="http://schemas.microsoft.com/office/word/2010/wordprocessingDrawing" xmlns:wp="http://schemas.openxmlformats.org/drawingml/2006/wordprocessingDrawing" xmlns:w10="urn:schemas-microsoft-com:office:word" xmlns:w="http://schemas.openxmlformats.org/wordprocessingml/2006/main" xmlns:w14="http://schemas.microsoft.com/office/word/2010/wordml" xmlns:w15="http://schemas.microsoft.com/office/word/2012/wordml" xmlns:w16cid="http://schemas.microsoft.com/office/word/2016/wordml/cid" xmlns:w16se="http://schemas.microsoft.com/office/word/2015/wordml/symex" xmlns:wpg="http://schemas.microsoft.com/office/word/2010/wordprocessingGroup" xmlns:wpi="http://schemas.microsoft.com/office/word/2010/wordprocessingInk" xmlns:wne="http://schemas.microsoft.com/office/word/2006/wordml" xmlns:wps="http://schemas.microsoft.com/office/word/2010/wordprocessingShape" mc:Ignorable="w14 w15 w16se w16cid wp14">
-  <w:comment w:id="28" w:author="Greg Landry" w:date="2019-05-12T18:37:00Z" w:initials="GL">
+  <w:comment w:id="29" w:author="Greg Landry" w:date="2019-05-12T18:37:00Z" w:initials="GL">
     <w:p>
       <w:pPr>
         <w:pStyle w:val="CommentText"/>
@@ -33992,7 +34064,7 @@
       </w:r>
     </w:p>
   </w:comment>
-  <w:comment w:id="33" w:author="Greg Landry" w:date="2019-05-12T20:59:00Z" w:initials="GL">
+  <w:comment w:id="34" w:author="Greg Landry" w:date="2019-05-12T20:59:00Z" w:initials="GL">
     <w:p>
       <w:pPr>
         <w:pStyle w:val="CommentText"/>
@@ -34021,7 +34093,7 @@
       </w:r>
     </w:p>
   </w:comment>
-  <w:comment w:id="35" w:author="Mark Saunders" w:date="2019-05-12T00:00:00Z" w:initials="MS">
+  <w:comment w:id="36" w:author="Mark Saunders" w:date="2019-05-12T00:00:00Z" w:initials="MS">
     <w:p>
       <w:pPr>
         <w:pStyle w:val="CommentText"/>
@@ -34040,7 +34112,7 @@
       </w:r>
     </w:p>
   </w:comment>
-  <w:comment w:id="36" w:author="Greg Landry" w:date="2019-05-12T21:00:00Z" w:initials="GL">
+  <w:comment w:id="37" w:author="Greg Landry" w:date="2019-05-12T21:00:00Z" w:initials="GL">
     <w:p>
       <w:pPr>
         <w:pStyle w:val="CommentText"/>
@@ -34052,23 +34124,10 @@
         <w:annotationRef/>
       </w:r>
       <w:r>
-        <w:t xml:space="preserve">In this one I get an unhandled GATT event too – 3 (SERVICE DISCOVERY COMPLETE). </w:t>
-      </w:r>
-      <w:r>
-        <w:t xml:space="preserve">Should either have </w:t>
-      </w:r>
-      <w:proofErr w:type="spellStart"/>
-      <w:r>
-        <w:t>instru</w:t>
-      </w:r>
-      <w:bookmarkStart w:id="37" w:name="_GoBack"/>
-      <w:bookmarkEnd w:id="37"/>
-      <w:r>
-        <w:t>citons</w:t>
-      </w:r>
-      <w:proofErr w:type="spellEnd"/>
-      <w:r>
-        <w:t xml:space="preserve"> to fix or explain.</w:t>
+        <w:t xml:space="preserve">In this one I get an unhandled GATT event too – 3 (SERVICE DISCOVERY COMPLETE). Should either have </w:t>
+      </w:r>
+      <w:r>
+        <w:t>instrucitons to fix or explain.</w:t>
       </w:r>
     </w:p>
   </w:comment>
@@ -34122,6 +34181,7 @@
         <w:docPartUnique/>
       </w:docPartObj>
     </w:sdtPr>
+    <w:sdtEndPr/>
     <w:sdtContent>
       <w:sdt>
         <w:sdtPr>
@@ -34131,6 +34191,7 @@
             <w:docPartUnique/>
           </w:docPartObj>
         </w:sdtPr>
+        <w:sdtEndPr/>
         <w:sdtContent>
           <w:p>
             <w:pPr>
@@ -36840,7 +36901,7 @@
   <w:style w:type="paragraph" w:default="1" w:styleId="Normal">
     <w:name w:val="Normal"/>
     <w:qFormat/>
-    <w:rsid w:val="002E45A6"/>
+    <w:rsid w:val="00F9359C"/>
   </w:style>
   <w:style w:type="paragraph" w:styleId="Heading1">
     <w:name w:val="heading 1"/>
@@ -36962,7 +37023,7 @@
     <w:uiPriority w:val="1"/>
     <w:semiHidden/>
     <w:unhideWhenUsed/>
-    <w:rsid w:val="002E45A6"/>
+    <w:rsid w:val="00F9359C"/>
   </w:style>
   <w:style w:type="table" w:default="1" w:styleId="TableNormal">
     <w:name w:val="Normal Table"/>
@@ -36984,7 +37045,7 @@
     <w:uiPriority w:val="99"/>
     <w:semiHidden/>
     <w:unhideWhenUsed/>
-    <w:rsid w:val="002E45A6"/>
+    <w:rsid w:val="00F9359C"/>
   </w:style>
   <w:style w:type="character" w:customStyle="1" w:styleId="Heading1Char">
     <w:name w:val="Heading 1 Char"/>
@@ -37985,7 +38046,7 @@
 </file>
 
 <file path=customXml/itemProps1.xml><?xml version="1.0" encoding="utf-8"?>
-<ds:datastoreItem xmlns:ds="http://schemas.openxmlformats.org/officeDocument/2006/customXml" ds:itemID="{2BE2B098-5279-4799-A76C-FE0D7F311F34}">
+<ds:datastoreItem xmlns:ds="http://schemas.openxmlformats.org/officeDocument/2006/customXml" ds:itemID="{4C0C90C2-1632-43A4-B199-F6AD21958C4F}">
   <ds:schemaRefs>
     <ds:schemaRef ds:uri="http://schemas.openxmlformats.org/officeDocument/2006/bibliography"/>
   </ds:schemaRefs>

</xml_diff>

<commit_message>
Fix typos in lab manual 4d
</commit_message>
<xml_diff>
--- a/labmanual/English/WBT101-04D-BLE-Central.docx
+++ b/labmanual/English/WBT101-04D-BLE-Central.docx
@@ -3834,8 +3834,6 @@
         </w:rPr>
         <w:t>air</w:t>
       </w:r>
-      <w:bookmarkStart w:id="2" w:name="_GoBack"/>
-      <w:bookmarkEnd w:id="2"/>
       <w:proofErr w:type="spellEnd"/>
       <w:r>
         <w:rPr>
@@ -5546,7 +5544,7 @@
       <w:pPr>
         <w:pStyle w:val="Heading1"/>
       </w:pPr>
-      <w:bookmarkStart w:id="3" w:name="_Toc8587123"/>
+      <w:bookmarkStart w:id="2" w:name="_Toc8587123"/>
       <w:r>
         <w:lastRenderedPageBreak/>
         <w:t>Connect</w:t>
@@ -5563,7 +5561,7 @@
       <w:r>
         <w:t>, and Encrypting</w:t>
       </w:r>
-      <w:bookmarkEnd w:id="3"/>
+      <w:bookmarkEnd w:id="2"/>
     </w:p>
     <w:p>
       <w:r>
@@ -10808,7 +10806,7 @@
       <w:pPr>
         <w:pStyle w:val="Heading1"/>
       </w:pPr>
-      <w:bookmarkStart w:id="4" w:name="_Toc8587124"/>
+      <w:bookmarkStart w:id="3" w:name="_Toc8587124"/>
       <w:r>
         <w:t xml:space="preserve">Attribute </w:t>
       </w:r>
@@ -10818,7 +10816,7 @@
       <w:r>
         <w:t xml:space="preserve"> &amp; More GATT Procedures</w:t>
       </w:r>
-      <w:bookmarkEnd w:id="4"/>
+      <w:bookmarkEnd w:id="3"/>
     </w:p>
     <w:p>
       <w:r>
@@ -14661,12 +14659,12 @@
       <w:pPr>
         <w:pStyle w:val="Heading2"/>
       </w:pPr>
-      <w:bookmarkStart w:id="5" w:name="_Toc8587125"/>
-      <w:bookmarkStart w:id="6" w:name="_Ref525826910"/>
+      <w:bookmarkStart w:id="4" w:name="_Toc8587125"/>
+      <w:bookmarkStart w:id="5" w:name="_Ref525826910"/>
       <w:r>
         <w:t>GATT Library</w:t>
       </w:r>
-      <w:bookmarkEnd w:id="5"/>
+      <w:bookmarkEnd w:id="4"/>
     </w:p>
     <w:p>
       <w:r>
@@ -14776,15 +14774,15 @@
       <w:pPr>
         <w:pStyle w:val="Heading2"/>
       </w:pPr>
-      <w:bookmarkStart w:id="7" w:name="_Toc8587126"/>
+      <w:bookmarkStart w:id="6" w:name="_Toc8587126"/>
       <w:r>
         <w:t xml:space="preserve">GATT Client </w:t>
       </w:r>
       <w:r>
         <w:t>Read</w:t>
       </w:r>
+      <w:bookmarkEnd w:id="5"/>
       <w:bookmarkEnd w:id="6"/>
-      <w:bookmarkEnd w:id="7"/>
     </w:p>
     <w:p>
       <w:r>
@@ -18764,7 +18762,7 @@
         </w:rPr>
         <w:t>;</w:t>
       </w:r>
-      <w:bookmarkStart w:id="8" w:name="_Ref526014623"/>
+      <w:bookmarkStart w:id="7" w:name="_Ref526014623"/>
       <w:r>
         <w:br w:type="page"/>
       </w:r>
@@ -18773,8 +18771,8 @@
       <w:pPr>
         <w:pStyle w:val="Heading2"/>
       </w:pPr>
-      <w:bookmarkStart w:id="9" w:name="_Ref526078306"/>
-      <w:bookmarkStart w:id="10" w:name="_Toc8587127"/>
+      <w:bookmarkStart w:id="8" w:name="_Ref526078306"/>
+      <w:bookmarkStart w:id="9" w:name="_Toc8587127"/>
       <w:r>
         <w:lastRenderedPageBreak/>
         <w:t xml:space="preserve">GATT Client </w:t>
@@ -18782,12 +18780,12 @@
       <w:r>
         <w:t>Write</w:t>
       </w:r>
+      <w:bookmarkEnd w:id="7"/>
+      <w:r>
+        <w:t xml:space="preserve"> and Write Command</w:t>
+      </w:r>
       <w:bookmarkEnd w:id="8"/>
-      <w:r>
-        <w:t xml:space="preserve"> and Write Command</w:t>
-      </w:r>
       <w:bookmarkEnd w:id="9"/>
-      <w:bookmarkEnd w:id="10"/>
     </w:p>
     <w:p>
       <w:r>
@@ -20005,8 +20003,8 @@
           <w:szCs w:val="26"/>
         </w:rPr>
       </w:pPr>
-      <w:bookmarkStart w:id="11" w:name="_Ref526077234"/>
-      <w:bookmarkStart w:id="12" w:name="_Ref526077329"/>
+      <w:bookmarkStart w:id="10" w:name="_Ref526077234"/>
+      <w:bookmarkStart w:id="11" w:name="_Ref526077329"/>
       <w:r>
         <w:br w:type="page"/>
       </w:r>
@@ -20015,7 +20013,7 @@
       <w:pPr>
         <w:pStyle w:val="Heading2"/>
       </w:pPr>
-      <w:bookmarkStart w:id="13" w:name="_Toc8587128"/>
+      <w:bookmarkStart w:id="12" w:name="_Toc8587128"/>
       <w:r>
         <w:lastRenderedPageBreak/>
         <w:t xml:space="preserve">GATT Client </w:t>
@@ -20029,9 +20027,9 @@
       <w:r>
         <w:t>Indicate</w:t>
       </w:r>
+      <w:bookmarkEnd w:id="10"/>
       <w:bookmarkEnd w:id="11"/>
       <w:bookmarkEnd w:id="12"/>
-      <w:bookmarkEnd w:id="13"/>
     </w:p>
     <w:p>
       <w:r>
@@ -21866,91 +21864,91 @@
       <w:pPr>
         <w:pStyle w:val="Heading2"/>
       </w:pPr>
-      <w:bookmarkStart w:id="14" w:name="_Toc8587129"/>
+      <w:bookmarkStart w:id="13" w:name="_Toc8587129"/>
       <w:r>
         <w:lastRenderedPageBreak/>
         <w:t>GATT Group</w:t>
       </w:r>
+      <w:bookmarkEnd w:id="13"/>
+    </w:p>
+    <w:p>
+      <w:r>
+        <w:t xml:space="preserve">There is one last GATT </w:t>
+      </w:r>
+      <w:r>
+        <w:t>c</w:t>
+      </w:r>
+      <w:r>
+        <w:t>oncept that needs to be introduced to understand the next GATT Procedures</w:t>
+      </w:r>
+      <w:r>
+        <w:t>. That is the</w:t>
+      </w:r>
+      <w:r>
+        <w:t xml:space="preserve"> Group.  A Group is a range of handles starting at a Service, Service Include or a Characteristic and ending at the last </w:t>
+      </w:r>
+      <w:r>
+        <w:t>H</w:t>
+      </w:r>
+      <w:r>
+        <w:t xml:space="preserve">andle that is associated with the Group.  </w:t>
+      </w:r>
+      <w:r>
+        <w:t xml:space="preserve">To put it another way, a Group is </w:t>
+      </w:r>
+      <w:proofErr w:type="gramStart"/>
+      <w:r>
+        <w:t>all of</w:t>
+      </w:r>
+      <w:proofErr w:type="gramEnd"/>
+      <w:r>
+        <w:t xml:space="preserve"> the rows in the GATT database that logically belong together. </w:t>
+      </w:r>
+      <w:r>
+        <w:t xml:space="preserve">For instance, in the GATT database </w:t>
+      </w:r>
+      <w:r>
+        <w:t xml:space="preserve">below, </w:t>
+      </w:r>
+      <w:r>
+        <w:t>the Service Group for &lt;&lt;</w:t>
+      </w:r>
+      <w:r>
+        <w:t>G</w:t>
+      </w:r>
+      <w:r>
+        <w:t xml:space="preserve">eneric </w:t>
+      </w:r>
+      <w:r>
+        <w:t>A</w:t>
+      </w:r>
+      <w:r>
+        <w:t xml:space="preserve">ccess&gt;&gt; starts at Handle </w:t>
+      </w:r>
+      <w:r>
+        <w:t xml:space="preserve">0x0001 </w:t>
+      </w:r>
+      <w:r>
+        <w:t xml:space="preserve">and ends at </w:t>
+      </w:r>
+      <w:r>
+        <w:t>0x0005</w:t>
+      </w:r>
+      <w:r>
+        <w:t>.</w:t>
+      </w:r>
+    </w:p>
+    <w:p>
+      <w:pPr>
+        <w:pStyle w:val="Heading2"/>
+      </w:pPr>
+      <w:bookmarkStart w:id="14" w:name="_Ref525973657"/>
+      <w:bookmarkStart w:id="15" w:name="_Toc8587130"/>
+      <w:r>
+        <w:t>GATT Client Read by Group Type</w:t>
+      </w:r>
       <w:bookmarkEnd w:id="14"/>
-    </w:p>
-    <w:p>
-      <w:r>
-        <w:t xml:space="preserve">There is one last GATT </w:t>
-      </w:r>
-      <w:r>
-        <w:t>c</w:t>
-      </w:r>
-      <w:r>
-        <w:t>oncept that needs to be introduced to understand the next GATT Procedures</w:t>
-      </w:r>
-      <w:r>
-        <w:t>. That is the</w:t>
-      </w:r>
-      <w:r>
-        <w:t xml:space="preserve"> Group.  A Group is a range of handles starting at a Service, Service Include or a Characteristic and ending at the last </w:t>
-      </w:r>
-      <w:r>
-        <w:t>H</w:t>
-      </w:r>
-      <w:r>
-        <w:t xml:space="preserve">andle that is associated with the Group.  </w:t>
-      </w:r>
-      <w:r>
-        <w:t xml:space="preserve">To put it another way, a Group is </w:t>
-      </w:r>
-      <w:proofErr w:type="gramStart"/>
-      <w:r>
-        <w:t>all of</w:t>
-      </w:r>
-      <w:proofErr w:type="gramEnd"/>
-      <w:r>
-        <w:t xml:space="preserve"> the rows in the GATT database that logically belong together. </w:t>
-      </w:r>
-      <w:r>
-        <w:t xml:space="preserve">For instance, in the GATT database </w:t>
-      </w:r>
-      <w:r>
-        <w:t xml:space="preserve">below, </w:t>
-      </w:r>
-      <w:r>
-        <w:t>the Service Group for &lt;&lt;</w:t>
-      </w:r>
-      <w:r>
-        <w:t>G</w:t>
-      </w:r>
-      <w:r>
-        <w:t xml:space="preserve">eneric </w:t>
-      </w:r>
-      <w:r>
-        <w:t>A</w:t>
-      </w:r>
-      <w:r>
-        <w:t xml:space="preserve">ccess&gt;&gt; starts at Handle </w:t>
-      </w:r>
-      <w:r>
-        <w:t xml:space="preserve">0x0001 </w:t>
-      </w:r>
-      <w:r>
-        <w:t xml:space="preserve">and ends at </w:t>
-      </w:r>
-      <w:r>
-        <w:t>0x0005</w:t>
-      </w:r>
-      <w:r>
-        <w:t>.</w:t>
-      </w:r>
-    </w:p>
-    <w:p>
-      <w:pPr>
-        <w:pStyle w:val="Heading2"/>
-      </w:pPr>
-      <w:bookmarkStart w:id="15" w:name="_Ref525973657"/>
-      <w:bookmarkStart w:id="16" w:name="_Toc8587130"/>
-      <w:r>
-        <w:t>GATT Client Read by Group Type</w:t>
-      </w:r>
       <w:bookmarkEnd w:id="15"/>
-      <w:bookmarkEnd w:id="16"/>
     </w:p>
     <w:p>
       <w:r>
@@ -24255,22 +24253,12 @@
           </w:tcPr>
           <w:p>
             <w:r>
-              <w:t>&lt;&lt;</w:t>
-            </w:r>
-            <w:r>
-              <w:t>G</w:t>
-            </w:r>
-            <w:r>
-              <w:t xml:space="preserve">eneric </w:t>
-            </w:r>
-            <w:r>
-              <w:t>A</w:t>
-            </w:r>
-            <w:r>
-              <w:t>ttribute&gt;&gt;</w:t>
+              <w:t>&lt;&lt;Generic Access&gt;&gt;</w:t>
             </w:r>
           </w:p>
         </w:tc>
+        <w:bookmarkStart w:id="16" w:name="_GoBack"/>
+        <w:bookmarkEnd w:id="16"/>
       </w:tr>
       <w:tr>
         <w:tc>
@@ -24323,7 +24311,10 @@
               <w:t>A</w:t>
             </w:r>
             <w:r>
-              <w:t>ccess&gt;&gt;</w:t>
+              <w:t>ttribute</w:t>
+            </w:r>
+            <w:r>
+              <w:t>&gt;&gt;</w:t>
             </w:r>
           </w:p>
         </w:tc>
@@ -38147,7 +38138,7 @@
 </file>
 
 <file path=customXml/itemProps1.xml><?xml version="1.0" encoding="utf-8"?>
-<ds:datastoreItem xmlns:ds="http://schemas.openxmlformats.org/officeDocument/2006/customXml" ds:itemID="{0E5A3618-1998-4757-989F-56CB916B3072}">
+<ds:datastoreItem xmlns:ds="http://schemas.openxmlformats.org/officeDocument/2006/customXml" ds:itemID="{6A410A66-3744-44DE-8FAA-C0A5146F4B6F}">
   <ds:schemaRefs>
     <ds:schemaRef ds:uri="http://schemas.openxmlformats.org/officeDocument/2006/bibliography"/>
   </ds:schemaRefs>

</xml_diff>